<commit_message>
Modif Activité recherche occurrence
Modification de l'invariant de boucle
</commit_message>
<xml_diff>
--- a/Projet_parcours_sequentiel/Tautu/Recherche_Occurrence_Doc_Eleves_Correction.docx
+++ b/Projet_parcours_sequentiel/Tautu/Recherche_Occurrence_Doc_Eleves_Correction.docx
@@ -1,6 +1,6 @@
 
 <file path=word/document.xml><?xml version="1.0" encoding="utf-8"?>
-<w:document xmlns:wpc="http://schemas.microsoft.com/office/word/2010/wordprocessingCanvas" xmlns:cx="http://schemas.microsoft.com/office/drawing/2014/chartex" xmlns:cx1="http://schemas.microsoft.com/office/drawing/2015/9/8/chartex" xmlns:cx2="http://schemas.microsoft.com/office/drawing/2015/10/21/chartex" xmlns:cx3="http://schemas.microsoft.com/office/drawing/2016/5/9/chartex" xmlns:cx4="http://schemas.microsoft.com/office/drawing/2016/5/10/chartex" xmlns:cx5="http://schemas.microsoft.com/office/drawing/2016/5/11/chartex" xmlns:cx6="http://schemas.microsoft.com/office/drawing/2016/5/12/chartex" xmlns:cx7="http://schemas.microsoft.com/office/drawing/2016/5/13/chartex" xmlns:cx8="http://schemas.microsoft.com/office/drawing/2016/5/14/chartex" xmlns:mc="http://schemas.openxmlformats.org/markup-compatibility/2006" xmlns:aink="http://schemas.microsoft.com/office/drawing/2016/ink" xmlns:am3d="http://schemas.microsoft.com/office/drawing/2017/model3d" xmlns:o="urn:schemas-microsoft-com:office:office" xmlns:r="http://schemas.openxmlformats.org/officeDocument/2006/relationships" xmlns:m="http://schemas.openxmlformats.org/officeDocument/2006/math" xmlns:v="urn:schemas-microsoft-com:vml" xmlns:wp14="http://schemas.microsoft.com/office/word/2010/wordprocessingDrawing" xmlns:wp="http://schemas.openxmlformats.org/drawingml/2006/wordprocessingDrawing" xmlns:w10="urn:schemas-microsoft-com:office:word" xmlns:w="http://schemas.openxmlformats.org/wordprocessingml/2006/main" xmlns:w14="http://schemas.microsoft.com/office/word/2010/wordml" xmlns:w15="http://schemas.microsoft.com/office/word/2012/wordml" xmlns:w16cid="http://schemas.microsoft.com/office/word/2016/wordml/cid" xmlns:w16se="http://schemas.microsoft.com/office/word/2015/wordml/symex" xmlns:wpg="http://schemas.microsoft.com/office/word/2010/wordprocessingGroup" xmlns:wpi="http://schemas.microsoft.com/office/word/2010/wordprocessingInk" xmlns:wne="http://schemas.microsoft.com/office/word/2006/wordml" xmlns:wps="http://schemas.microsoft.com/office/word/2010/wordprocessingShape" mc:Ignorable="w14 w15 w16se w16cid wp14">
+<w:document xmlns:ve="http://schemas.openxmlformats.org/markup-compatibility/2006" xmlns:o="urn:schemas-microsoft-com:office:office" xmlns:r="http://schemas.openxmlformats.org/officeDocument/2006/relationships" xmlns:m="http://schemas.openxmlformats.org/officeDocument/2006/math" xmlns:v="urn:schemas-microsoft-com:vml" xmlns:wp="http://schemas.openxmlformats.org/drawingml/2006/wordprocessingDrawing" xmlns:w10="urn:schemas-microsoft-com:office:word" xmlns:w="http://schemas.openxmlformats.org/wordprocessingml/2006/main" xmlns:wne="http://schemas.microsoft.com/office/word/2006/wordml">
   <w:body>
     <w:p>
       <w:pPr>
@@ -60,6 +60,7 @@
       <w:r>
         <w:rPr>
           <w:noProof/>
+          <w:lang w:eastAsia="fr-FR"/>
         </w:rPr>
         <w:drawing>
           <wp:anchor distT="0" distB="0" distL="0" distR="0" simplePos="0" relativeHeight="2" behindDoc="0" locked="0" layoutInCell="1" allowOverlap="1">
@@ -111,6 +112,7 @@
       <w:r>
         <w:rPr>
           <w:noProof/>
+          <w:lang w:eastAsia="fr-FR"/>
         </w:rPr>
         <w:drawing>
           <wp:anchor distT="0" distB="0" distL="0" distR="0" simplePos="0" relativeHeight="3" behindDoc="0" locked="0" layoutInCell="1" allowOverlap="1">
@@ -234,13 +236,7 @@
         <w:rPr>
           <w:rFonts w:ascii="Times New Roman" w:hAnsi="Times New Roman" w:cs="Times New Roman"/>
         </w:rPr>
-        <w:t>. Ils souhaitent chacun leur tour jouer au flipper, chaque joueur possède un numéro allant de 1 à 10. L’ordre de passage est tiré au sort. Lorsqu’un joueur a fini sa partie, il inscrit son sc</w:t>
-      </w:r>
-      <w:r>
-        <w:rPr>
-          <w:rFonts w:ascii="Times New Roman" w:hAnsi="Times New Roman" w:cs="Times New Roman"/>
-        </w:rPr>
-        <w:t xml:space="preserve">ore dans une grille. </w:t>
+        <w:t xml:space="preserve">. Ils souhaitent chacun leur tour jouer au flipper, chaque joueur possède un numéro allant de 1 à 10. L’ordre de passage est tiré au sort. Lorsqu’un joueur a fini sa partie, il inscrit son score dans une grille. </w:t>
       </w:r>
     </w:p>
     <w:p>
@@ -267,13 +263,7 @@
         <w:rPr>
           <w:rFonts w:ascii="Times New Roman" w:hAnsi="Times New Roman" w:cs="Times New Roman"/>
         </w:rPr>
-        <w:t xml:space="preserve"> se rapproche du groupe et souhaite récompenser celui qui aura atteint le premier un score d’exactement 40 points. Par contre, le gérant est exténué, sa semaine a été longue. Il n’est plus capable de réfléchi</w:t>
-      </w:r>
-      <w:r>
-        <w:rPr>
-          <w:rFonts w:ascii="Times New Roman" w:hAnsi="Times New Roman" w:cs="Times New Roman"/>
-        </w:rPr>
-        <w:t xml:space="preserve">r correctement et souhaite trouver un moyen d’obtenir efficacement, et le plus rapidement possible, le numéro du joueur qui a atteint le score fixé. </w:t>
+        <w:t xml:space="preserve"> se rapproche du groupe et souhaite récompenser celui qui aura atteint le premier un score d’exactement 40 points. Par contre, le gérant est exténué, sa semaine a été longue. Il n’est plus capable de réfléchir correctement et souhaite trouver un moyen d’obtenir efficacement, et le plus rapidement possible, le numéro du joueur qui a atteint le score fixé. </w:t>
       </w:r>
     </w:p>
     <w:p>
@@ -308,7 +298,7 @@
           <w:noProof/>
         </w:rPr>
         <w:pict>
-          <v:roundrect id="Rectangle : coins arrondis 1" o:spid="_x0000_s1029" style="position:absolute;margin-left:-6.75pt;margin-top:47.45pt;width:385.5pt;height:58.35pt;z-index:5;visibility:visible;mso-wrap-style:square;mso-wrap-distance-left:9pt;mso-wrap-distance-top:0;mso-wrap-distance-right:9pt;mso-wrap-distance-bottom:0;mso-position-horizontal:absolute;mso-position-horizontal-relative:text;mso-position-vertical:absolute;mso-position-vertical-relative:text;v-text-anchor:top" arcsize="10923f" o:gfxdata="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" filled="f" strokeweight=".35mm">
+          <v:roundrect id="Rectangle : coins arrondis 1" o:spid="_x0000_s1029" style="position:absolute;margin-left:-6.75pt;margin-top:47.45pt;width:385.5pt;height:58.35pt;z-index:5;visibility:visible" arcsize="10923f" o:gfxdata="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" filled="f" strokeweight=".35mm">
             <v:stroke joinstyle="miter"/>
           </v:roundrect>
         </w:pict>
@@ -319,15 +309,7 @@
           <w:i/>
           <w:iCs/>
         </w:rPr>
-        <w:t>Grâce au matériel qui est à votre disposition (voir la liste ci-dessous), aidez le géra</w:t>
-      </w:r>
-      <w:r>
-        <w:rPr>
-          <w:rFonts w:ascii="Times New Roman" w:hAnsi="Times New Roman" w:cs="Times New Roman"/>
-          <w:i/>
-          <w:iCs/>
-        </w:rPr>
-        <w:t>nt de l’arcade game à trouver le joueur correspondant au score fixé. Ecrivez pour cela un algorithme en langage de programmation Python qui donne le numéro du joueur dont le score correspondant à ce qui est recherché.</w:t>
+        <w:t>Grâce au matériel qui est à votre disposition (voir la liste ci-dessous), aidez le gérant de l’arcade game à trouver le joueur correspondant au score fixé. Ecrivez pour cela un algorithme en langage de programmation Python qui donne le numéro du joueur dont le score correspondant à ce qui est recherché.</w:t>
       </w:r>
     </w:p>
     <w:p>
@@ -348,19 +330,13 @@
           <w:rFonts w:ascii="Times New Roman" w:hAnsi="Times New Roman" w:cs="Times New Roman"/>
         </w:rPr>
         <w:t xml:space="preserve"> Grille des scores obtenus</w:t>
-      </w:r>
-      <w:r>
-        <w:rPr>
-          <w:rFonts w:ascii="Times New Roman" w:hAnsi="Times New Roman" w:cs="Times New Roman"/>
-        </w:rPr>
-        <w:t xml:space="preserve"> </w:t>
       </w:r>
     </w:p>
     <w:tbl>
       <w:tblPr>
         <w:tblStyle w:val="Grilledutableau"/>
         <w:tblW w:w="7130" w:type="dxa"/>
-        <w:tblLook w:val="04A0" w:firstRow="1" w:lastRow="0" w:firstColumn="1" w:lastColumn="0" w:noHBand="0" w:noVBand="1"/>
+        <w:tblLook w:val="04A0"/>
       </w:tblPr>
       <w:tblGrid>
         <w:gridCol w:w="1465"/>
@@ -831,7 +807,7 @@
           <w:noProof/>
         </w:rPr>
         <w:pict>
-          <v:roundrect id="Rectangle : coins arrondis 4" o:spid="_x0000_s1028" style="position:absolute;margin-left:-5.9pt;margin-top:19.3pt;width:171.1pt;height:47.35pt;z-index:6;visibility:visible;mso-wrap-style:square;mso-wrap-distance-left:9pt;mso-wrap-distance-top:0;mso-wrap-distance-right:9pt;mso-wrap-distance-bottom:0;mso-position-horizontal:absolute;mso-position-horizontal-relative:text;mso-position-vertical:absolute;mso-position-vertical-relative:text;v-text-anchor:top" arcsize="10923f" o:gfxdata="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" filled="f" strokeweight=".35mm">
+          <v:roundrect id="Rectangle : coins arrondis 4" o:spid="_x0000_s1028" style="position:absolute;margin-left:-5.9pt;margin-top:19.3pt;width:171.1pt;height:47.35pt;z-index:6;visibility:visible;mso-position-horizontal-relative:text;mso-position-vertical-relative:text" arcsize="10923f" o:gfxdata="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" filled="f" strokeweight=".35mm">
             <v:stroke joinstyle="miter"/>
           </v:roundrect>
         </w:pict>
@@ -892,6 +868,7 @@
           <w:b/>
           <w:bCs/>
           <w:noProof/>
+          <w:lang w:eastAsia="fr-FR"/>
         </w:rPr>
         <w:drawing>
           <wp:anchor distT="0" distB="0" distL="0" distR="0" simplePos="0" relativeHeight="4" behindDoc="0" locked="0" layoutInCell="1" allowOverlap="1">
@@ -945,7 +922,7 @@
           <w:noProof/>
         </w:rPr>
         <w:pict>
-          <v:rect id="Rectangle 7" o:spid="_x0000_s1027" style="position:absolute;left:0;text-align:left;margin-left:-1.4pt;margin-top:2.5pt;width:524.35pt;height:38.7pt;z-index:7;visibility:visible;mso-wrap-style:square;mso-wrap-distance-left:9pt;mso-wrap-distance-top:0;mso-wrap-distance-right:9pt;mso-wrap-distance-bottom:0;mso-position-horizontal:absolute;mso-position-horizontal-relative:text;mso-position-vertical:absolute;mso-position-vertical-relative:text;v-text-anchor:top" o:gfxdata="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" filled="f" strokeweight=".79mm">
+          <v:rect id="Rectangle 7" o:spid="_x0000_s1027" style="position:absolute;left:0;text-align:left;margin-left:-1.4pt;margin-top:2.5pt;width:524.35pt;height:38.7pt;z-index:7;visibility:visible;mso-position-horizontal-relative:text;mso-position-vertical-relative:text" o:gfxdata="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" filled="f" strokeweight=".79mm">
             <v:stroke joinstyle="round"/>
           </v:rect>
         </w:pict>
@@ -1008,13 +985,7 @@
         <w:rPr>
           <w:rFonts w:ascii="Times New Roman" w:hAnsi="Times New Roman" w:cs="Times New Roman"/>
         </w:rPr>
-        <w:t xml:space="preserve">Le gérant est entièrement satisfait de votre </w:t>
-      </w:r>
-      <w:r>
-        <w:rPr>
-          <w:rFonts w:ascii="Times New Roman" w:hAnsi="Times New Roman" w:cs="Times New Roman"/>
-        </w:rPr>
-        <w:t>travail. Il souhaite maintenant pouvoir modifier le score à sa guise et exécuter le programme. Ainsi il pourra, quelque soit le score qu’il aura choisi, obtenir le numéro du joueur à récompenser.</w:t>
+        <w:t>Le gérant est entièrement satisfait de votre travail. Il souhaite maintenant pouvoir modifier le score à sa guise et exécuter le programme. Ainsi il pourra, quelque soit le score qu’il aura choisi, obtenir le numéro du joueur à récompenser.</w:t>
       </w:r>
     </w:p>
     <w:p>
@@ -1050,15 +1021,7 @@
           <w:i/>
           <w:iCs/>
         </w:rPr>
-        <w:t>Modifiez votre programme afin de satisfair</w:t>
-      </w:r>
-      <w:r>
-        <w:rPr>
-          <w:rFonts w:ascii="Times New Roman" w:hAnsi="Times New Roman" w:cs="Times New Roman"/>
-          <w:i/>
-          <w:iCs/>
-        </w:rPr>
-        <w:t xml:space="preserve">e à nouveau le gérant de l’arcade game. Vous vous appuierez sur les mêmes documents de la situation 1. </w:t>
+        <w:t xml:space="preserve">Modifiez votre programme afin de satisfaire à nouveau le gérant de l’arcade game. Vous vous appuierez sur les mêmes documents de la situation 1. </w:t>
       </w:r>
     </w:p>
     <w:p>
@@ -1076,6 +1039,7 @@
           <w:b/>
           <w:bCs/>
           <w:noProof/>
+          <w:lang w:eastAsia="fr-FR"/>
         </w:rPr>
         <w:drawing>
           <wp:anchor distT="0" distB="0" distL="0" distR="0" simplePos="0" relativeHeight="8" behindDoc="0" locked="0" layoutInCell="1" allowOverlap="1">
@@ -1129,7 +1093,7 @@
           <w:noProof/>
         </w:rPr>
         <w:pict>
-          <v:rect id="_x0000_s1026" style="position:absolute;left:0;text-align:left;margin-left:-1.4pt;margin-top:2.5pt;width:524.35pt;height:38.7pt;z-index:9;visibility:visible;mso-wrap-style:square;mso-wrap-distance-left:9pt;mso-wrap-distance-top:0;mso-wrap-distance-right:9pt;mso-wrap-distance-bottom:0;mso-position-horizontal:absolute;mso-position-horizontal-relative:text;mso-position-vertical:absolute;mso-position-vertical-relative:text;v-text-anchor:top" o:gfxdata="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" filled="f" strokeweight=".79mm">
+          <v:rect id="_x0000_s1026" style="position:absolute;left:0;text-align:left;margin-left:-1.4pt;margin-top:2.5pt;width:524.35pt;height:38.7pt;z-index:9;visibility:visible;mso-position-horizontal-relative:text;mso-position-vertical-relative:text" o:gfxdata="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" filled="f" strokeweight=".79mm">
             <v:stroke joinstyle="round"/>
           </v:rect>
         </w:pict>
@@ -1317,19 +1281,7 @@
         <w:rPr>
           <w:rFonts w:ascii="Times New Roman" w:hAnsi="Times New Roman" w:cs="Times New Roman"/>
         </w:rPr>
-        <w:t>Une fois les algorithmes faits, on peut compter le nombre d’opérations (affectations, opérations arithmétiques, test</w:t>
-      </w:r>
-      <w:r>
-        <w:rPr>
-          <w:rFonts w:ascii="Times New Roman" w:hAnsi="Times New Roman" w:cs="Times New Roman"/>
-        </w:rPr>
-        <w:t>s, itérations d’une boucle, affichage, renvois d’une fonction, etc) pour montrer que la complexité asymptotique des algorithmes utilisés es</w:t>
-      </w:r>
-      <w:r>
-        <w:rPr>
-          <w:rFonts w:ascii="Times New Roman" w:hAnsi="Times New Roman" w:cs="Times New Roman"/>
-        </w:rPr>
-        <w:t xml:space="preserve">t linéaire : </w:t>
+        <w:t xml:space="preserve">Une fois les algorithmes faits, on peut compter le nombre d’opérations (affectations, opérations arithmétiques, tests, itérations d’une boucle, affichage, renvois d’une fonction, etc) pour montrer que la complexité asymptotique des algorithmes utilisés est linéaire : </w:t>
       </w:r>
       <w:r>
         <w:rPr>
@@ -1353,13 +1305,7 @@
         <w:rPr>
           <w:b/>
         </w:rPr>
-        <w:t>S</w:t>
-      </w:r>
-      <w:r>
-        <w:rPr>
-          <w:b/>
-        </w:rPr>
-        <w:t>ituation 1</w:t>
+        <w:t>Situation 1</w:t>
       </w:r>
     </w:p>
     <w:p>
@@ -1387,9 +1333,6 @@
         </w:rPr>
         <w:t># (1 affectation)</w:t>
       </w:r>
-      <w:r>
-        <w:t xml:space="preserve"> </w:t>
-      </w:r>
     </w:p>
     <w:p>
       <w:pPr>
@@ -1407,17 +1350,11 @@
         <w:t>#on initialise i à zéro</w:t>
       </w:r>
       <w:r>
-        <w:t xml:space="preserve"> </w:t>
-      </w:r>
-      <w:r>
         <w:rPr>
           <w:i/>
           <w:color w:val="0070C0"/>
         </w:rPr>
         <w:t>(1 affectation)</w:t>
-      </w:r>
-      <w:r>
-        <w:t xml:space="preserve"> </w:t>
       </w:r>
     </w:p>
     <w:p>
@@ -1438,14 +1375,7 @@
           <w:i/>
           <w:color w:val="0070C0"/>
         </w:rPr>
-        <w:t># (n itérations + 2 test</w:t>
-      </w:r>
-      <w:r>
-        <w:rPr>
-          <w:i/>
-          <w:color w:val="0070C0"/>
-        </w:rPr>
-        <w:t>s / itération au pire des cas)</w:t>
+        <w:t># (n itérations + 2 tests / itération au pire des cas)</w:t>
       </w:r>
     </w:p>
     <w:p>
@@ -1495,14 +1425,7 @@
           <w:i/>
           <w:color w:val="0070C0"/>
         </w:rPr>
-        <w:t>(1 test</w:t>
-      </w:r>
-      <w:r>
-        <w:rPr>
-          <w:i/>
-          <w:color w:val="0070C0"/>
-        </w:rPr>
-        <w:t>)</w:t>
+        <w:t>(1 test)</w:t>
       </w:r>
     </w:p>
     <w:p>
@@ -1546,27 +1469,14 @@
         <w:rPr>
           <w:color w:val="F79646" w:themeColor="accent6"/>
         </w:rPr>
-        <w:t>#dans ce cas on</w:t>
-      </w:r>
-      <w:r>
-        <w:rPr>
-          <w:color w:val="F79646" w:themeColor="accent6"/>
-        </w:rPr>
-        <w:t xml:space="preserve"> a parcouru toute la liste L </w:t>
+        <w:t xml:space="preserve">#dans ce cas on a parcouru toute la liste L </w:t>
       </w:r>
       <w:r>
         <w:rPr>
           <w:i/>
           <w:color w:val="0070C0"/>
         </w:rPr>
-        <w:t>(1 test</w:t>
-      </w:r>
-      <w:r>
-        <w:rPr>
-          <w:i/>
-          <w:color w:val="0070C0"/>
-        </w:rPr>
-        <w:t>)</w:t>
+        <w:t>(1 test)</w:t>
       </w:r>
     </w:p>
     <w:p>
@@ -1632,13 +1542,7 @@
               <w:rPr>
                 <w:rFonts w:ascii="Cambria Math" w:hAnsi="Cambria Math"/>
               </w:rPr>
-              <m:t>i</m:t>
-            </m:r>
-            <m:r>
-              <w:rPr>
-                <w:rFonts w:ascii="Cambria Math" w:hAnsi="Cambria Math"/>
-              </w:rPr>
-              <m:t>=0</m:t>
+              <m:t>i=0</m:t>
             </m:r>
           </m:sub>
           <m:sup>
@@ -1646,13 +1550,7 @@
               <w:rPr>
                 <w:rFonts w:ascii="Cambria Math" w:hAnsi="Cambria Math"/>
               </w:rPr>
-              <m:t>n</m:t>
-            </m:r>
-            <m:r>
-              <w:rPr>
-                <w:rFonts w:ascii="Cambria Math" w:hAnsi="Cambria Math"/>
-              </w:rPr>
-              <m:t>-1</m:t>
+              <m:t>n-1</m:t>
             </m:r>
           </m:sup>
           <m:e>
@@ -1677,25 +1575,7 @@
               <w:rPr>
                 <w:rFonts w:ascii="Cambria Math" w:hAnsi="Cambria Math"/>
               </w:rPr>
-              <m:t>+1+1+1+1+1=7+4</m:t>
-            </m:r>
-            <m:r>
-              <w:rPr>
-                <w:rFonts w:ascii="Cambria Math" w:hAnsi="Cambria Math"/>
-              </w:rPr>
-              <m:t>n</m:t>
-            </m:r>
-            <m:r>
-              <w:rPr>
-                <w:rFonts w:ascii="Cambria Math" w:hAnsi="Cambria Math"/>
-              </w:rPr>
-              <m:t>=</m:t>
-            </m:r>
-            <m:r>
-              <w:rPr>
-                <w:rFonts w:ascii="Cambria Math" w:hAnsi="Cambria Math"/>
-              </w:rPr>
-              <m:t>O</m:t>
+              <m:t>+1+1+1+1+1=7+4n=O</m:t>
             </m:r>
             <m:d>
               <m:dPr>
@@ -1939,14 +1819,7 @@
           <w:rFonts w:ascii="Times New Roman" w:hAnsi="Times New Roman" w:cs="Times New Roman"/>
           <w:i/>
         </w:rPr>
-        <w:t>o</w:t>
-      </w:r>
-      <w:r>
-        <w:rPr>
-          <w:rFonts w:ascii="Times New Roman" w:hAnsi="Times New Roman" w:cs="Times New Roman"/>
-          <w:i/>
-        </w:rPr>
-        <w:t>ccurrence_1()</w:t>
+        <w:t>occurrence_1()</w:t>
       </w:r>
       <w:r>
         <w:rPr>
@@ -1995,13 +1868,7 @@
         <w:rPr>
           <w:rFonts w:ascii="Times New Roman" w:hAnsi="Times New Roman" w:cs="Times New Roman"/>
         </w:rPr>
-        <w:t xml:space="preserve"> compris e</w:t>
-      </w:r>
-      <w:r>
-        <w:rPr>
-          <w:rFonts w:ascii="Times New Roman" w:hAnsi="Times New Roman" w:cs="Times New Roman"/>
-        </w:rPr>
-        <w:t xml:space="preserve">ntre </w:t>
+        <w:t xml:space="preserve"> compris entre </w:t>
       </w:r>
       <w:r>
         <w:rPr>
@@ -2049,7 +1916,69 @@
         <w:rPr>
           <w:rFonts w:ascii="Times New Roman" w:hAnsi="Times New Roman" w:cs="Times New Roman"/>
         </w:rPr>
-        <w:t xml:space="preserve">. Le variant est donc </w:t>
+        <w:t xml:space="preserve"> (la condition </w:t>
+      </w:r>
+      <w:r>
+        <w:rPr>
+          <w:rFonts w:ascii="Times New Roman" w:hAnsi="Times New Roman" w:cs="Times New Roman"/>
+          <w:b/>
+          <w:i/>
+        </w:rPr>
+        <w:t>L[i]≠40</w:t>
+      </w:r>
+      <w:r>
+        <w:rPr>
+          <w:rFonts w:ascii="Times New Roman" w:hAnsi="Times New Roman" w:cs="Times New Roman"/>
+        </w:rPr>
+        <w:t xml:space="preserve"> n’est plus vérifiée) ou bien si </w:t>
+      </w:r>
+      <w:r>
+        <w:rPr>
+          <w:rFonts w:ascii="Times New Roman" w:hAnsi="Times New Roman" w:cs="Times New Roman"/>
+          <w:b/>
+          <w:i/>
+        </w:rPr>
+        <w:t>i=n</w:t>
+      </w:r>
+      <w:r>
+        <w:rPr>
+          <w:rFonts w:ascii="Times New Roman" w:hAnsi="Times New Roman" w:cs="Times New Roman"/>
+          <w:b/>
+          <w:i/>
+        </w:rPr>
+        <w:t xml:space="preserve"> </w:t>
+      </w:r>
+      <w:r>
+        <w:rPr>
+          <w:rFonts w:ascii="Times New Roman" w:hAnsi="Times New Roman" w:cs="Times New Roman"/>
+        </w:rPr>
+        <w:t xml:space="preserve">(c’est donc la condition </w:t>
+      </w:r>
+      <w:r>
+        <w:rPr>
+          <w:rFonts w:ascii="Times New Roman" w:hAnsi="Times New Roman" w:cs="Times New Roman"/>
+          <w:b/>
+          <w:i/>
+        </w:rPr>
+        <w:t>i&lt;n</w:t>
+      </w:r>
+      <w:r>
+        <w:rPr>
+          <w:rFonts w:ascii="Times New Roman" w:hAnsi="Times New Roman" w:cs="Times New Roman"/>
+        </w:rPr>
+        <w:t xml:space="preserve"> qui n’est plus vérifiée)</w:t>
+      </w:r>
+      <w:r>
+        <w:rPr>
+          <w:rFonts w:ascii="Times New Roman" w:hAnsi="Times New Roman" w:cs="Times New Roman"/>
+        </w:rPr>
+        <w:t>.</w:t>
+      </w:r>
+      <w:r>
+        <w:rPr>
+          <w:rFonts w:ascii="Times New Roman" w:hAnsi="Times New Roman" w:cs="Times New Roman"/>
+        </w:rPr>
+        <w:t xml:space="preserve"> Le variant est donc </w:t>
       </w:r>
       <w:r>
         <w:rPr>
@@ -2141,32 +2070,14 @@
         </w:rPr>
         <w:t>Précondition :</w:t>
       </w:r>
-      <w:r>
-        <w:rPr>
-          <w:rFonts w:ascii="Times New Roman" w:hAnsi="Times New Roman" w:cs="Times New Roman"/>
-        </w:rPr>
-        <w:t xml:space="preserve"> </w:t>
-      </w:r>
       <m:oMath>
         <m:r>
           <w:rPr>
             <w:rFonts w:ascii="Cambria Math" w:hAnsi="Cambria Math"/>
           </w:rPr>
-          <m:t>n</m:t>
-        </m:r>
-        <m:r>
-          <w:rPr>
-            <w:rFonts w:ascii="Cambria Math" w:hAnsi="Cambria Math"/>
-          </w:rPr>
-          <m:t>&gt;0</m:t>
+          <m:t>n&gt;0</m:t>
         </m:r>
       </m:oMath>
-      <w:r>
-        <w:rPr>
-          <w:rFonts w:ascii="Times New Roman" w:eastAsiaTheme="minorEastAsia" w:hAnsi="Times New Roman" w:cs="Times New Roman"/>
-        </w:rPr>
-        <w:t xml:space="preserve"> </w:t>
-      </w:r>
       <w:r>
         <w:rPr>
           <w:rFonts w:ascii="Times New Roman" w:hAnsi="Times New Roman" w:cs="Times New Roman"/>
@@ -2178,37 +2089,7 @@
           <w:rPr>
             <w:rFonts w:ascii="Cambria Math" w:hAnsi="Cambria Math"/>
           </w:rPr>
-          <m:t>0≤</m:t>
-        </m:r>
-        <m:r>
-          <w:rPr>
-            <w:rFonts w:ascii="Cambria Math" w:hAnsi="Cambria Math"/>
-          </w:rPr>
-          <m:t>i</m:t>
-        </m:r>
-        <m:r>
-          <w:rPr>
-            <w:rFonts w:ascii="Cambria Math" w:hAnsi="Cambria Math"/>
-          </w:rPr>
-          <m:t>&lt;</m:t>
-        </m:r>
-        <m:r>
-          <w:rPr>
-            <w:rFonts w:ascii="Cambria Math" w:hAnsi="Cambria Math"/>
-          </w:rPr>
-          <m:t>n</m:t>
-        </m:r>
-        <m:r>
-          <w:rPr>
-            <w:rFonts w:ascii="Cambria Math" w:hAnsi="Cambria Math"/>
-          </w:rPr>
-          <m:t>,</m:t>
-        </m:r>
-        <m:r>
-          <w:rPr>
-            <w:rFonts w:ascii="Cambria Math" w:hAnsi="Cambria Math"/>
-          </w:rPr>
-          <m:t>L</m:t>
+          <m:t>0≤i&lt;n,L</m:t>
         </m:r>
         <m:d>
           <m:dPr>
@@ -2288,6 +2169,8 @@
           <w:rFonts w:ascii="Times New Roman" w:hAnsi="Times New Roman" w:cs="Times New Roman"/>
           <w:b/>
           <w:bCs/>
+          <w:i/>
+          <w:iCs/>
         </w:rPr>
         <w:t xml:space="preserve"> </w:t>
       </w:r>
@@ -2343,44 +2226,38 @@
           <w:u w:val="single"/>
         </w:rPr>
         <w:t>Invariant :</w:t>
-      </w:r>
-      <w:r>
-        <w:rPr>
-          <w:rFonts w:ascii="Times New Roman" w:hAnsi="Times New Roman" w:cs="Times New Roman"/>
-        </w:rPr>
-        <w:t xml:space="preserve"> </w:t>
       </w:r>
       <m:oMath>
         <m:r>
           <w:rPr>
             <w:rFonts w:ascii="Cambria Math" w:hAnsi="Cambria Math"/>
           </w:rPr>
-          <m:t>0≤</m:t>
-        </m:r>
-        <m:r>
-          <w:rPr>
-            <w:rFonts w:ascii="Cambria Math" w:hAnsi="Cambria Math"/>
-          </w:rPr>
-          <m:t>i</m:t>
-        </m:r>
-        <m:r>
-          <w:rPr>
-            <w:rFonts w:ascii="Cambria Math" w:hAnsi="Cambria Math"/>
-          </w:rPr>
-          <m:t>&lt;</m:t>
-        </m:r>
-        <m:r>
-          <w:rPr>
-            <w:rFonts w:ascii="Cambria Math" w:hAnsi="Cambria Math"/>
-          </w:rPr>
-          <m:t>n</m:t>
+          <m:t>0≤i&lt;n</m:t>
         </m:r>
       </m:oMath>
       <w:r>
         <w:rPr>
-          <w:rFonts w:ascii="Times New Roman" w:hAnsi="Times New Roman" w:cs="Times New Roman"/>
+          <w:rFonts w:ascii="Times New Roman" w:eastAsiaTheme="minorEastAsia" w:hAnsi="Times New Roman" w:cs="Times New Roman"/>
+        </w:rPr>
+        <w:t xml:space="preserve"> et 40 n’est pas parmi les L[</w:t>
+      </w:r>
+      <w:r>
+        <w:rPr>
+          <w:rFonts w:ascii="Times New Roman" w:eastAsiaTheme="minorEastAsia" w:hAnsi="Times New Roman" w:cs="Times New Roman"/>
+        </w:rPr>
+        <w:t>0 :</w:t>
+      </w:r>
+      <w:r>
+        <w:rPr>
+          <w:rFonts w:ascii="Times New Roman" w:eastAsiaTheme="minorEastAsia" w:hAnsi="Times New Roman" w:cs="Times New Roman"/>
         </w:rPr>
         <w:t xml:space="preserve"> </w:t>
+      </w:r>
+      <w:r>
+        <w:rPr>
+          <w:rFonts w:ascii="Times New Roman" w:eastAsiaTheme="minorEastAsia" w:hAnsi="Times New Roman" w:cs="Times New Roman"/>
+        </w:rPr>
+        <w:t>i-1]</w:t>
       </w:r>
     </w:p>
     <w:p>
@@ -2399,31 +2276,13 @@
           <w:u w:val="single"/>
         </w:rPr>
         <w:t>Condition :</w:t>
-      </w:r>
-      <w:r>
-        <w:rPr>
-          <w:rFonts w:ascii="Times New Roman" w:hAnsi="Times New Roman" w:cs="Times New Roman"/>
-        </w:rPr>
-        <w:t xml:space="preserve"> </w:t>
       </w:r>
       <m:oMath>
         <m:r>
           <w:rPr>
             <w:rFonts w:ascii="Cambria Math" w:hAnsi="Cambria Math"/>
           </w:rPr>
-          <m:t>i</m:t>
-        </m:r>
-        <m:r>
-          <w:rPr>
-            <w:rFonts w:ascii="Cambria Math" w:hAnsi="Cambria Math"/>
-          </w:rPr>
-          <m:t>&lt;</m:t>
-        </m:r>
-        <m:r>
-          <w:rPr>
-            <w:rFonts w:ascii="Cambria Math" w:hAnsi="Cambria Math"/>
-          </w:rPr>
-          <m:t>n</m:t>
+          <m:t>i&lt;n</m:t>
         </m:r>
       </m:oMath>
       <w:r>
@@ -2487,25 +2346,7 @@
           <w:rPr>
             <w:rFonts w:ascii="Cambria Math" w:hAnsi="Cambria Math"/>
           </w:rPr>
-          <m:t>0≤</m:t>
-        </m:r>
-        <m:r>
-          <w:rPr>
-            <w:rFonts w:ascii="Cambria Math" w:hAnsi="Cambria Math"/>
-          </w:rPr>
-          <m:t>i</m:t>
-        </m:r>
-        <m:r>
-          <w:rPr>
-            <w:rFonts w:ascii="Cambria Math" w:hAnsi="Cambria Math"/>
-          </w:rPr>
-          <m:t>&lt;</m:t>
-        </m:r>
-        <m:r>
-          <w:rPr>
-            <w:rFonts w:ascii="Cambria Math" w:hAnsi="Cambria Math"/>
-          </w:rPr>
-          <m:t>n</m:t>
+          <m:t>0≤i&lt;n</m:t>
         </m:r>
       </m:oMath>
       <w:r>
@@ -2519,19 +2360,7 @@
           <w:rPr>
             <w:rFonts w:ascii="Cambria Math" w:hAnsi="Cambria Math"/>
           </w:rPr>
-          <m:t>i</m:t>
-        </m:r>
-        <m:r>
-          <w:rPr>
-            <w:rFonts w:ascii="Cambria Math" w:hAnsi="Cambria Math"/>
-          </w:rPr>
-          <m:t>≥</m:t>
-        </m:r>
-        <m:r>
-          <w:rPr>
-            <w:rFonts w:ascii="Cambria Math" w:hAnsi="Cambria Math"/>
-          </w:rPr>
-          <m:t>n</m:t>
+          <m:t>i≥n</m:t>
         </m:r>
       </m:oMath>
       <w:r>
@@ -2584,32 +2413,14 @@
           <w:rPr>
             <w:rFonts w:ascii="Cambria Math" w:hAnsi="Cambria Math"/>
           </w:rPr>
-          <m:t>i</m:t>
-        </m:r>
-        <m:r>
-          <w:rPr>
-            <w:rFonts w:ascii="Cambria Math" w:hAnsi="Cambria Math"/>
-          </w:rPr>
-          <m:t>≥</m:t>
-        </m:r>
-        <m:r>
-          <w:rPr>
-            <w:rFonts w:ascii="Cambria Math" w:hAnsi="Cambria Math"/>
-          </w:rPr>
-          <m:t>n</m:t>
+          <m:t>i≥n</m:t>
         </m:r>
       </m:oMath>
       <w:r>
         <w:rPr>
           <w:rFonts w:ascii="Times New Roman" w:eastAsiaTheme="minorEastAsia" w:hAnsi="Times New Roman" w:cs="Times New Roman"/>
         </w:rPr>
-        <w:t xml:space="preserve"> cor</w:t>
-      </w:r>
-      <w:r>
-        <w:rPr>
-          <w:rFonts w:ascii="Times New Roman" w:eastAsiaTheme="minorEastAsia" w:hAnsi="Times New Roman" w:cs="Times New Roman"/>
-        </w:rPr>
-        <w:t xml:space="preserve">respond au cas où l’élément n’est pas dans la liste considérée). </w:t>
+        <w:t xml:space="preserve"> correspond au cas où l’élément n’est pas dans la liste considérée). </w:t>
       </w:r>
     </w:p>
     <w:p>
@@ -2665,8 +2476,8 @@
 </file>
 
 <file path=word/numbering.xml><?xml version="1.0" encoding="utf-8"?>
-<w:numbering xmlns:wpc="http://schemas.microsoft.com/office/word/2010/wordprocessingCanvas" xmlns:cx="http://schemas.microsoft.com/office/drawing/2014/chartex" xmlns:cx1="http://schemas.microsoft.com/office/drawing/2015/9/8/chartex" xmlns:cx2="http://schemas.microsoft.com/office/drawing/2015/10/21/chartex" xmlns:cx3="http://schemas.microsoft.com/office/drawing/2016/5/9/chartex" xmlns:cx4="http://schemas.microsoft.com/office/drawing/2016/5/10/chartex" xmlns:cx5="http://schemas.microsoft.com/office/drawing/2016/5/11/chartex" xmlns:cx6="http://schemas.microsoft.com/office/drawing/2016/5/12/chartex" xmlns:cx7="http://schemas.microsoft.com/office/drawing/2016/5/13/chartex" xmlns:cx8="http://schemas.microsoft.com/office/drawing/2016/5/14/chartex" xmlns:mc="http://schemas.openxmlformats.org/markup-compatibility/2006" xmlns:aink="http://schemas.microsoft.com/office/drawing/2016/ink" xmlns:am3d="http://schemas.microsoft.com/office/drawing/2017/model3d" xmlns:o="urn:schemas-microsoft-com:office:office" xmlns:r="http://schemas.openxmlformats.org/officeDocument/2006/relationships" xmlns:m="http://schemas.openxmlformats.org/officeDocument/2006/math" xmlns:v="urn:schemas-microsoft-com:vml" xmlns:wp14="http://schemas.microsoft.com/office/word/2010/wordprocessingDrawing" xmlns:wp="http://schemas.openxmlformats.org/drawingml/2006/wordprocessingDrawing" xmlns:w10="urn:schemas-microsoft-com:office:word" xmlns:w="http://schemas.openxmlformats.org/wordprocessingml/2006/main" xmlns:w14="http://schemas.microsoft.com/office/word/2010/wordml" xmlns:w15="http://schemas.microsoft.com/office/word/2012/wordml" xmlns:w16cid="http://schemas.microsoft.com/office/word/2016/wordml/cid" xmlns:w16se="http://schemas.microsoft.com/office/word/2015/wordml/symex" xmlns:wpg="http://schemas.microsoft.com/office/word/2010/wordprocessingGroup" xmlns:wpi="http://schemas.microsoft.com/office/word/2010/wordprocessingInk" xmlns:wne="http://schemas.microsoft.com/office/word/2006/wordml" xmlns:wps="http://schemas.microsoft.com/office/word/2010/wordprocessingShape" mc:Ignorable="w14 w15 w16se w16cid wp14">
-  <w:abstractNum w:abstractNumId="0" w15:restartNumberingAfterBreak="0">
+<w:numbering xmlns:ve="http://schemas.openxmlformats.org/markup-compatibility/2006" xmlns:o="urn:schemas-microsoft-com:office:office" xmlns:r="http://schemas.openxmlformats.org/officeDocument/2006/relationships" xmlns:m="http://schemas.openxmlformats.org/officeDocument/2006/math" xmlns:v="urn:schemas-microsoft-com:vml" xmlns:wp="http://schemas.openxmlformats.org/drawingml/2006/wordprocessingDrawing" xmlns:w10="urn:schemas-microsoft-com:office:word" xmlns:w="http://schemas.openxmlformats.org/wordprocessingml/2006/main" xmlns:wne="http://schemas.microsoft.com/office/word/2006/wordml">
+  <w:abstractNum w:abstractNumId="0">
     <w:nsid w:val="23DB5425"/>
     <w:multiLevelType w:val="multilevel"/>
     <w:tmpl w:val="C8B438C2"/>
@@ -2756,7 +2567,7 @@
       </w:pPr>
     </w:lvl>
   </w:abstractNum>
-  <w:abstractNum w:abstractNumId="1" w15:restartNumberingAfterBreak="0">
+  <w:abstractNum w:abstractNumId="1">
     <w:nsid w:val="3F6D7BA6"/>
     <w:multiLevelType w:val="multilevel"/>
     <w:tmpl w:val="BAA86864"/>
@@ -2842,7 +2653,7 @@
       </w:pPr>
     </w:lvl>
   </w:abstractNum>
-  <w:abstractNum w:abstractNumId="2" w15:restartNumberingAfterBreak="0">
+  <w:abstractNum w:abstractNumId="2">
     <w:nsid w:val="700F3001"/>
     <w:multiLevelType w:val="hybridMultilevel"/>
     <w:tmpl w:val="74FC48E6"/>
@@ -2931,7 +2742,7 @@
       </w:pPr>
     </w:lvl>
   </w:abstractNum>
-  <w:abstractNum w:abstractNumId="3" w15:restartNumberingAfterBreak="0">
+  <w:abstractNum w:abstractNumId="3">
     <w:nsid w:val="70582391"/>
     <w:multiLevelType w:val="multilevel"/>
     <w:tmpl w:val="687A6D16"/>
@@ -3043,7 +2854,7 @@
 </file>
 
 <file path=word/styles.xml><?xml version="1.0" encoding="utf-8"?>
-<w:styles xmlns:mc="http://schemas.openxmlformats.org/markup-compatibility/2006" xmlns:r="http://schemas.openxmlformats.org/officeDocument/2006/relationships" xmlns:w="http://schemas.openxmlformats.org/wordprocessingml/2006/main" xmlns:w14="http://schemas.microsoft.com/office/word/2010/wordml" xmlns:w15="http://schemas.microsoft.com/office/word/2012/wordml" xmlns:w16cid="http://schemas.microsoft.com/office/word/2016/wordml/cid" xmlns:w16se="http://schemas.microsoft.com/office/word/2015/wordml/symex" mc:Ignorable="w14 w15 w16se w16cid">
+<w:styles xmlns:r="http://schemas.openxmlformats.org/officeDocument/2006/relationships" xmlns:w="http://schemas.openxmlformats.org/wordprocessingml/2006/main">
   <w:docDefaults>
     <w:rPrDefault>
       <w:rPr>
@@ -3054,384 +2865,144 @@
     </w:rPrDefault>
     <w:pPrDefault/>
   </w:docDefaults>
-  <w:latentStyles w:defLockedState="0" w:defUIPriority="99" w:defSemiHidden="0" w:defUnhideWhenUsed="0" w:defQFormat="0" w:count="377">
-    <w:lsdException w:name="Normal" w:uiPriority="0" w:qFormat="1"/>
-    <w:lsdException w:name="heading 1" w:uiPriority="9" w:qFormat="1"/>
-    <w:lsdException w:name="heading 2" w:semiHidden="1" w:uiPriority="9" w:unhideWhenUsed="1" w:qFormat="1"/>
-    <w:lsdException w:name="heading 3" w:semiHidden="1" w:uiPriority="9" w:unhideWhenUsed="1" w:qFormat="1"/>
-    <w:lsdException w:name="heading 4" w:semiHidden="1" w:uiPriority="9" w:unhideWhenUsed="1" w:qFormat="1"/>
-    <w:lsdException w:name="heading 5" w:semiHidden="1" w:uiPriority="9" w:unhideWhenUsed="1" w:qFormat="1"/>
-    <w:lsdException w:name="heading 6" w:semiHidden="1" w:uiPriority="9" w:unhideWhenUsed="1" w:qFormat="1"/>
-    <w:lsdException w:name="heading 7" w:semiHidden="1" w:uiPriority="9" w:unhideWhenUsed="1" w:qFormat="1"/>
-    <w:lsdException w:name="heading 8" w:semiHidden="1" w:uiPriority="9" w:unhideWhenUsed="1" w:qFormat="1"/>
-    <w:lsdException w:name="heading 9" w:semiHidden="1" w:uiPriority="9" w:unhideWhenUsed="1" w:qFormat="1"/>
-    <w:lsdException w:name="index 1" w:semiHidden="1" w:unhideWhenUsed="1"/>
-    <w:lsdException w:name="index 2" w:semiHidden="1" w:unhideWhenUsed="1"/>
-    <w:lsdException w:name="index 3" w:semiHidden="1" w:unhideWhenUsed="1"/>
-    <w:lsdException w:name="index 4" w:semiHidden="1" w:unhideWhenUsed="1"/>
-    <w:lsdException w:name="index 5" w:semiHidden="1" w:unhideWhenUsed="1"/>
-    <w:lsdException w:name="index 6" w:semiHidden="1" w:unhideWhenUsed="1"/>
-    <w:lsdException w:name="index 7" w:semiHidden="1" w:unhideWhenUsed="1"/>
-    <w:lsdException w:name="index 8" w:semiHidden="1" w:unhideWhenUsed="1"/>
-    <w:lsdException w:name="index 9" w:semiHidden="1" w:unhideWhenUsed="1"/>
-    <w:lsdException w:name="toc 1" w:semiHidden="1" w:uiPriority="39" w:unhideWhenUsed="1"/>
-    <w:lsdException w:name="toc 2" w:semiHidden="1" w:uiPriority="39" w:unhideWhenUsed="1"/>
-    <w:lsdException w:name="toc 3" w:semiHidden="1" w:uiPriority="39" w:unhideWhenUsed="1"/>
-    <w:lsdException w:name="toc 4" w:semiHidden="1" w:uiPriority="39" w:unhideWhenUsed="1"/>
-    <w:lsdException w:name="toc 5" w:semiHidden="1" w:uiPriority="39" w:unhideWhenUsed="1"/>
-    <w:lsdException w:name="toc 6" w:semiHidden="1" w:uiPriority="39" w:unhideWhenUsed="1"/>
-    <w:lsdException w:name="toc 7" w:semiHidden="1" w:uiPriority="39" w:unhideWhenUsed="1"/>
-    <w:lsdException w:name="toc 8" w:semiHidden="1" w:uiPriority="39" w:unhideWhenUsed="1"/>
-    <w:lsdException w:name="toc 9" w:semiHidden="1" w:uiPriority="39" w:unhideWhenUsed="1"/>
-    <w:lsdException w:name="Normal Indent" w:semiHidden="1" w:unhideWhenUsed="1"/>
-    <w:lsdException w:name="footnote text" w:semiHidden="1" w:unhideWhenUsed="1"/>
-    <w:lsdException w:name="annotation text" w:semiHidden="1" w:unhideWhenUsed="1"/>
-    <w:lsdException w:name="header" w:semiHidden="1" w:unhideWhenUsed="1"/>
-    <w:lsdException w:name="footer" w:semiHidden="1" w:unhideWhenUsed="1"/>
-    <w:lsdException w:name="index heading" w:semiHidden="1" w:unhideWhenUsed="1"/>
-    <w:lsdException w:name="caption" w:semiHidden="1" w:uiPriority="35" w:unhideWhenUsed="1" w:qFormat="1"/>
-    <w:lsdException w:name="table of figures" w:semiHidden="1" w:unhideWhenUsed="1"/>
-    <w:lsdException w:name="envelope address" w:semiHidden="1" w:unhideWhenUsed="1"/>
-    <w:lsdException w:name="envelope return" w:semiHidden="1" w:unhideWhenUsed="1"/>
-    <w:lsdException w:name="footnote reference" w:semiHidden="1" w:unhideWhenUsed="1"/>
-    <w:lsdException w:name="annotation reference" w:semiHidden="1" w:unhideWhenUsed="1"/>
-    <w:lsdException w:name="line number" w:semiHidden="1" w:unhideWhenUsed="1"/>
-    <w:lsdException w:name="page number" w:semiHidden="1" w:unhideWhenUsed="1"/>
-    <w:lsdException w:name="endnote reference" w:semiHidden="1" w:unhideWhenUsed="1"/>
-    <w:lsdException w:name="endnote text" w:semiHidden="1" w:unhideWhenUsed="1"/>
-    <w:lsdException w:name="table of authorities" w:semiHidden="1" w:unhideWhenUsed="1"/>
-    <w:lsdException w:name="macro" w:semiHidden="1" w:unhideWhenUsed="1"/>
-    <w:lsdException w:name="toa heading" w:semiHidden="1" w:unhideWhenUsed="1"/>
-    <w:lsdException w:name="List" w:semiHidden="1" w:unhideWhenUsed="1"/>
-    <w:lsdException w:name="List Bullet" w:semiHidden="1" w:unhideWhenUsed="1"/>
-    <w:lsdException w:name="List Number" w:semiHidden="1" w:unhideWhenUsed="1"/>
-    <w:lsdException w:name="List 2" w:semiHidden="1" w:unhideWhenUsed="1"/>
-    <w:lsdException w:name="List 3" w:semiHidden="1" w:unhideWhenUsed="1"/>
-    <w:lsdException w:name="List 4" w:semiHidden="1" w:unhideWhenUsed="1"/>
-    <w:lsdException w:name="List 5" w:semiHidden="1" w:unhideWhenUsed="1"/>
-    <w:lsdException w:name="List Bullet 2" w:semiHidden="1" w:unhideWhenUsed="1"/>
-    <w:lsdException w:name="List Bullet 3" w:semiHidden="1" w:unhideWhenUsed="1"/>
-    <w:lsdException w:name="List Bullet 4" w:semiHidden="1" w:unhideWhenUsed="1"/>
-    <w:lsdException w:name="List Bullet 5" w:semiHidden="1" w:unhideWhenUsed="1"/>
-    <w:lsdException w:name="List Number 2" w:semiHidden="1" w:unhideWhenUsed="1"/>
-    <w:lsdException w:name="List Number 3" w:semiHidden="1" w:unhideWhenUsed="1"/>
-    <w:lsdException w:name="List Number 4" w:semiHidden="1" w:unhideWhenUsed="1"/>
-    <w:lsdException w:name="List Number 5" w:semiHidden="1" w:unhideWhenUsed="1"/>
-    <w:lsdException w:name="Title" w:uiPriority="10" w:qFormat="1"/>
-    <w:lsdException w:name="Closing" w:semiHidden="1" w:unhideWhenUsed="1"/>
-    <w:lsdException w:name="Signature" w:semiHidden="1" w:unhideWhenUsed="1"/>
-    <w:lsdException w:name="Default Paragraph Font" w:semiHidden="1" w:uiPriority="1" w:unhideWhenUsed="1"/>
-    <w:lsdException w:name="Body Text" w:semiHidden="1" w:unhideWhenUsed="1"/>
-    <w:lsdException w:name="Body Text Indent" w:semiHidden="1" w:unhideWhenUsed="1"/>
-    <w:lsdException w:name="List Continue" w:semiHidden="1" w:unhideWhenUsed="1"/>
-    <w:lsdException w:name="List Continue 2" w:semiHidden="1" w:unhideWhenUsed="1"/>
-    <w:lsdException w:name="List Continue 3" w:semiHidden="1" w:unhideWhenUsed="1"/>
-    <w:lsdException w:name="List Continue 4" w:semiHidden="1" w:unhideWhenUsed="1"/>
-    <w:lsdException w:name="List Continue 5" w:semiHidden="1" w:unhideWhenUsed="1"/>
-    <w:lsdException w:name="Message Header" w:semiHidden="1" w:unhideWhenUsed="1"/>
-    <w:lsdException w:name="Subtitle" w:uiPriority="11" w:qFormat="1"/>
-    <w:lsdException w:name="Salutation" w:semiHidden="1" w:unhideWhenUsed="1"/>
-    <w:lsdException w:name="Date" w:semiHidden="1" w:unhideWhenUsed="1"/>
-    <w:lsdException w:name="Body Text First Indent" w:semiHidden="1" w:unhideWhenUsed="1"/>
-    <w:lsdException w:name="Body Text First Indent 2" w:semiHidden="1" w:unhideWhenUsed="1"/>
-    <w:lsdException w:name="Note Heading" w:semiHidden="1" w:unhideWhenUsed="1"/>
-    <w:lsdException w:name="Body Text 2" w:semiHidden="1" w:unhideWhenUsed="1"/>
-    <w:lsdException w:name="Body Text 3" w:semiHidden="1" w:unhideWhenUsed="1"/>
-    <w:lsdException w:name="Body Text Indent 2" w:semiHidden="1" w:unhideWhenUsed="1"/>
-    <w:lsdException w:name="Body Text Indent 3" w:semiHidden="1" w:unhideWhenUsed="1"/>
-    <w:lsdException w:name="Block Text" w:semiHidden="1" w:unhideWhenUsed="1"/>
-    <w:lsdException w:name="Hyperlink" w:semiHidden="1" w:unhideWhenUsed="1"/>
-    <w:lsdException w:name="FollowedHyperlink" w:semiHidden="1" w:unhideWhenUsed="1"/>
-    <w:lsdException w:name="Strong" w:uiPriority="22" w:qFormat="1"/>
-    <w:lsdException w:name="Emphasis" w:uiPriority="20" w:qFormat="1"/>
-    <w:lsdException w:name="Document Map" w:semiHidden="1" w:unhideWhenUsed="1"/>
-    <w:lsdException w:name="Plain Text" w:semiHidden="1" w:unhideWhenUsed="1"/>
-    <w:lsdException w:name="E-mail Signature" w:semiHidden="1" w:unhideWhenUsed="1"/>
-    <w:lsdException w:name="HTML Top of Form" w:semiHidden="1" w:unhideWhenUsed="1"/>
-    <w:lsdException w:name="HTML Bottom of Form" w:semiHidden="1" w:unhideWhenUsed="1"/>
-    <w:lsdException w:name="Normal (Web)" w:semiHidden="1" w:unhideWhenUsed="1"/>
-    <w:lsdException w:name="HTML Acronym" w:semiHidden="1" w:unhideWhenUsed="1"/>
-    <w:lsdException w:name="HTML Address" w:semiHidden="1" w:unhideWhenUsed="1"/>
-    <w:lsdException w:name="HTML Cite" w:semiHidden="1" w:unhideWhenUsed="1"/>
-    <w:lsdException w:name="HTML Code" w:semiHidden="1" w:unhideWhenUsed="1"/>
-    <w:lsdException w:name="HTML Definition" w:semiHidden="1" w:unhideWhenUsed="1"/>
-    <w:lsdException w:name="HTML Keyboard" w:semiHidden="1" w:unhideWhenUsed="1"/>
-    <w:lsdException w:name="HTML Preformatted" w:semiHidden="1" w:unhideWhenUsed="1"/>
-    <w:lsdException w:name="HTML Sample" w:semiHidden="1" w:unhideWhenUsed="1"/>
-    <w:lsdException w:name="HTML Typewriter" w:semiHidden="1" w:unhideWhenUsed="1"/>
-    <w:lsdException w:name="HTML Variable" w:semiHidden="1" w:unhideWhenUsed="1"/>
-    <w:lsdException w:name="Normal Table" w:semiHidden="1" w:unhideWhenUsed="1"/>
-    <w:lsdException w:name="annotation subject" w:semiHidden="1" w:unhideWhenUsed="1"/>
-    <w:lsdException w:name="No List" w:semiHidden="1" w:unhideWhenUsed="1"/>
-    <w:lsdException w:name="Outline List 1" w:semiHidden="1" w:unhideWhenUsed="1"/>
-    <w:lsdException w:name="Outline List 2" w:semiHidden="1" w:unhideWhenUsed="1"/>
-    <w:lsdException w:name="Outline List 3" w:semiHidden="1" w:unhideWhenUsed="1"/>
-    <w:lsdException w:name="Table Simple 1" w:semiHidden="1" w:unhideWhenUsed="1"/>
-    <w:lsdException w:name="Table Simple 2" w:semiHidden="1" w:unhideWhenUsed="1"/>
-    <w:lsdException w:name="Table Simple 3" w:semiHidden="1" w:unhideWhenUsed="1"/>
-    <w:lsdException w:name="Table Classic 1" w:semiHidden="1" w:unhideWhenUsed="1"/>
-    <w:lsdException w:name="Table Classic 2" w:semiHidden="1" w:unhideWhenUsed="1"/>
-    <w:lsdException w:name="Table Classic 3" w:semiHidden="1" w:unhideWhenUsed="1"/>
-    <w:lsdException w:name="Table Classic 4" w:semiHidden="1" w:unhideWhenUsed="1"/>
-    <w:lsdException w:name="Table Colorful 1" w:semiHidden="1" w:unhideWhenUsed="1"/>
-    <w:lsdException w:name="Table Colorful 2" w:semiHidden="1" w:unhideWhenUsed="1"/>
-    <w:lsdException w:name="Table Colorful 3" w:semiHidden="1" w:unhideWhenUsed="1"/>
-    <w:lsdException w:name="Table Columns 1" w:semiHidden="1" w:unhideWhenUsed="1"/>
-    <w:lsdException w:name="Table Columns 2" w:semiHidden="1" w:unhideWhenUsed="1"/>
-    <w:lsdException w:name="Table Columns 3" w:semiHidden="1" w:unhideWhenUsed="1"/>
-    <w:lsdException w:name="Table Columns 4" w:semiHidden="1" w:unhideWhenUsed="1"/>
-    <w:lsdException w:name="Table Columns 5" w:semiHidden="1" w:unhideWhenUsed="1"/>
-    <w:lsdException w:name="Table Grid 1" w:semiHidden="1" w:unhideWhenUsed="1"/>
-    <w:lsdException w:name="Table Grid 2" w:semiHidden="1" w:unhideWhenUsed="1"/>
-    <w:lsdException w:name="Table Grid 3" w:semiHidden="1" w:unhideWhenUsed="1"/>
-    <w:lsdException w:name="Table Grid 4" w:semiHidden="1" w:unhideWhenUsed="1"/>
-    <w:lsdException w:name="Table Grid 5" w:semiHidden="1" w:unhideWhenUsed="1"/>
-    <w:lsdException w:name="Table Grid 6" w:semiHidden="1" w:unhideWhenUsed="1"/>
-    <w:lsdException w:name="Table Grid 7" w:semiHidden="1" w:unhideWhenUsed="1"/>
-    <w:lsdException w:name="Table Grid 8" w:semiHidden="1" w:unhideWhenUsed="1"/>
-    <w:lsdException w:name="Table List 1" w:semiHidden="1" w:unhideWhenUsed="1"/>
-    <w:lsdException w:name="Table List 2" w:semiHidden="1" w:unhideWhenUsed="1"/>
-    <w:lsdException w:name="Table List 3" w:semiHidden="1" w:unhideWhenUsed="1"/>
-    <w:lsdException w:name="Table List 4" w:semiHidden="1" w:unhideWhenUsed="1"/>
-    <w:lsdException w:name="Table List 5" w:semiHidden="1" w:unhideWhenUsed="1"/>
-    <w:lsdException w:name="Table List 6" w:semiHidden="1" w:unhideWhenUsed="1"/>
-    <w:lsdException w:name="Table List 7" w:semiHidden="1" w:unhideWhenUsed="1"/>
-    <w:lsdException w:name="Table List 8" w:semiHidden="1" w:unhideWhenUsed="1"/>
-    <w:lsdException w:name="Table 3D effects 1" w:semiHidden="1" w:unhideWhenUsed="1"/>
-    <w:lsdException w:name="Table 3D effects 2" w:semiHidden="1" w:unhideWhenUsed="1"/>
-    <w:lsdException w:name="Table 3D effects 3" w:semiHidden="1" w:unhideWhenUsed="1"/>
-    <w:lsdException w:name="Table Contemporary" w:semiHidden="1" w:unhideWhenUsed="1"/>
-    <w:lsdException w:name="Table Elegant" w:semiHidden="1" w:unhideWhenUsed="1"/>
-    <w:lsdException w:name="Table Professional" w:semiHidden="1" w:unhideWhenUsed="1"/>
-    <w:lsdException w:name="Table Subtle 1" w:semiHidden="1" w:unhideWhenUsed="1"/>
-    <w:lsdException w:name="Table Subtle 2" w:semiHidden="1" w:unhideWhenUsed="1"/>
-    <w:lsdException w:name="Table Web 1" w:semiHidden="1" w:unhideWhenUsed="1"/>
-    <w:lsdException w:name="Table Web 2" w:semiHidden="1" w:unhideWhenUsed="1"/>
-    <w:lsdException w:name="Table Web 3" w:semiHidden="1" w:unhideWhenUsed="1"/>
-    <w:lsdException w:name="Balloon Text" w:semiHidden="1" w:unhideWhenUsed="1"/>
-    <w:lsdException w:name="Table Grid" w:uiPriority="39"/>
-    <w:lsdException w:name="Table Theme" w:semiHidden="1" w:unhideWhenUsed="1"/>
-    <w:lsdException w:name="Placeholder Text" w:semiHidden="1"/>
-    <w:lsdException w:name="No Spacing" w:uiPriority="1" w:qFormat="1"/>
-    <w:lsdException w:name="Light Shading" w:uiPriority="60"/>
-    <w:lsdException w:name="Light List" w:uiPriority="61"/>
-    <w:lsdException w:name="Light Grid" w:uiPriority="62"/>
-    <w:lsdException w:name="Medium Shading 1" w:uiPriority="63"/>
-    <w:lsdException w:name="Medium Shading 2" w:uiPriority="64"/>
-    <w:lsdException w:name="Medium List 1" w:uiPriority="65"/>
-    <w:lsdException w:name="Medium List 2" w:uiPriority="66"/>
-    <w:lsdException w:name="Medium Grid 1" w:uiPriority="67"/>
-    <w:lsdException w:name="Medium Grid 2" w:uiPriority="68"/>
-    <w:lsdException w:name="Medium Grid 3" w:uiPriority="69"/>
-    <w:lsdException w:name="Dark List" w:uiPriority="70"/>
-    <w:lsdException w:name="Colorful Shading" w:uiPriority="71"/>
-    <w:lsdException w:name="Colorful List" w:uiPriority="72"/>
-    <w:lsdException w:name="Colorful Grid" w:uiPriority="73"/>
-    <w:lsdException w:name="Light Shading Accent 1" w:uiPriority="60"/>
-    <w:lsdException w:name="Light List Accent 1" w:uiPriority="61"/>
-    <w:lsdException w:name="Light Grid Accent 1" w:uiPriority="62"/>
-    <w:lsdException w:name="Medium Shading 1 Accent 1" w:uiPriority="63"/>
-    <w:lsdException w:name="Medium Shading 2 Accent 1" w:uiPriority="64"/>
-    <w:lsdException w:name="Medium List 1 Accent 1" w:uiPriority="65"/>
-    <w:lsdException w:name="Revision" w:semiHidden="1"/>
-    <w:lsdException w:name="List Paragraph" w:uiPriority="34" w:qFormat="1"/>
-    <w:lsdException w:name="Quote" w:uiPriority="29" w:qFormat="1"/>
-    <w:lsdException w:name="Intense Quote" w:uiPriority="30" w:qFormat="1"/>
-    <w:lsdException w:name="Medium List 2 Accent 1" w:uiPriority="66"/>
-    <w:lsdException w:name="Medium Grid 1 Accent 1" w:uiPriority="67"/>
-    <w:lsdException w:name="Medium Grid 2 Accent 1" w:uiPriority="68"/>
-    <w:lsdException w:name="Medium Grid 3 Accent 1" w:uiPriority="69"/>
-    <w:lsdException w:name="Dark List Accent 1" w:uiPriority="70"/>
-    <w:lsdException w:name="Colorful Shading Accent 1" w:uiPriority="71"/>
-    <w:lsdException w:name="Colorful List Accent 1" w:uiPriority="72"/>
-    <w:lsdException w:name="Colorful Grid Accent 1" w:uiPriority="73"/>
-    <w:lsdException w:name="Light Shading Accent 2" w:uiPriority="60"/>
-    <w:lsdException w:name="Light List Accent 2" w:uiPriority="61"/>
-    <w:lsdException w:name="Light Grid Accent 2" w:uiPriority="62"/>
-    <w:lsdException w:name="Medium Shading 1 Accent 2" w:uiPriority="63"/>
-    <w:lsdException w:name="Medium Shading 2 Accent 2" w:uiPriority="64"/>
-    <w:lsdException w:name="Medium List 1 Accent 2" w:uiPriority="65"/>
-    <w:lsdException w:name="Medium List 2 Accent 2" w:uiPriority="66"/>
-    <w:lsdException w:name="Medium Grid 1 Accent 2" w:uiPriority="67"/>
-    <w:lsdException w:name="Medium Grid 2 Accent 2" w:uiPriority="68"/>
-    <w:lsdException w:name="Medium Grid 3 Accent 2" w:uiPriority="69"/>
-    <w:lsdException w:name="Dark List Accent 2" w:uiPriority="70"/>
-    <w:lsdException w:name="Colorful Shading Accent 2" w:uiPriority="71"/>
-    <w:lsdException w:name="Colorful List Accent 2" w:uiPriority="72"/>
-    <w:lsdException w:name="Colorful Grid Accent 2" w:uiPriority="73"/>
-    <w:lsdException w:name="Light Shading Accent 3" w:uiPriority="60"/>
-    <w:lsdException w:name="Light List Accent 3" w:uiPriority="61"/>
-    <w:lsdException w:name="Light Grid Accent 3" w:uiPriority="62"/>
-    <w:lsdException w:name="Medium Shading 1 Accent 3" w:uiPriority="63"/>
-    <w:lsdException w:name="Medium Shading 2 Accent 3" w:uiPriority="64"/>
-    <w:lsdException w:name="Medium List 1 Accent 3" w:uiPriority="65"/>
-    <w:lsdException w:name="Medium List 2 Accent 3" w:uiPriority="66"/>
-    <w:lsdException w:name="Medium Grid 1 Accent 3" w:uiPriority="67"/>
-    <w:lsdException w:name="Medium Grid 2 Accent 3" w:uiPriority="68"/>
-    <w:lsdException w:name="Medium Grid 3 Accent 3" w:uiPriority="69"/>
-    <w:lsdException w:name="Dark List Accent 3" w:uiPriority="70"/>
-    <w:lsdException w:name="Colorful Shading Accent 3" w:uiPriority="71"/>
-    <w:lsdException w:name="Colorful List Accent 3" w:uiPriority="72"/>
-    <w:lsdException w:name="Colorful Grid Accent 3" w:uiPriority="73"/>
-    <w:lsdException w:name="Light Shading Accent 4" w:uiPriority="60"/>
-    <w:lsdException w:name="Light List Accent 4" w:uiPriority="61"/>
-    <w:lsdException w:name="Light Grid Accent 4" w:uiPriority="62"/>
-    <w:lsdException w:name="Medium Shading 1 Accent 4" w:uiPriority="63"/>
-    <w:lsdException w:name="Medium Shading 2 Accent 4" w:uiPriority="64"/>
-    <w:lsdException w:name="Medium List 1 Accent 4" w:uiPriority="65"/>
-    <w:lsdException w:name="Medium List 2 Accent 4" w:uiPriority="66"/>
-    <w:lsdException w:name="Medium Grid 1 Accent 4" w:uiPriority="67"/>
-    <w:lsdException w:name="Medium Grid 2 Accent 4" w:uiPriority="68"/>
-    <w:lsdException w:name="Medium Grid 3 Accent 4" w:uiPriority="69"/>
-    <w:lsdException w:name="Dark List Accent 4" w:uiPriority="70"/>
-    <w:lsdException w:name="Colorful Shading Accent 4" w:uiPriority="71"/>
-    <w:lsdException w:name="Colorful List Accent 4" w:uiPriority="72"/>
-    <w:lsdException w:name="Colorful Grid Accent 4" w:uiPriority="73"/>
-    <w:lsdException w:name="Light Shading Accent 5" w:uiPriority="60"/>
-    <w:lsdException w:name="Light List Accent 5" w:uiPriority="61"/>
-    <w:lsdException w:name="Light Grid Accent 5" w:uiPriority="62"/>
-    <w:lsdException w:name="Medium Shading 1 Accent 5" w:uiPriority="63"/>
-    <w:lsdException w:name="Medium Shading 2 Accent 5" w:uiPriority="64"/>
-    <w:lsdException w:name="Medium List 1 Accent 5" w:uiPriority="65"/>
-    <w:lsdException w:name="Medium List 2 Accent 5" w:uiPriority="66"/>
-    <w:lsdException w:name="Medium Grid 1 Accent 5" w:uiPriority="67"/>
-    <w:lsdException w:name="Medium Grid 2 Accent 5" w:uiPriority="68"/>
-    <w:lsdException w:name="Medium Grid 3 Accent 5" w:uiPriority="69"/>
-    <w:lsdException w:name="Dark List Accent 5" w:uiPriority="70"/>
-    <w:lsdException w:name="Colorful Shading Accent 5" w:uiPriority="71"/>
-    <w:lsdException w:name="Colorful List Accent 5" w:uiPriority="72"/>
-    <w:lsdException w:name="Colorful Grid Accent 5" w:uiPriority="73"/>
-    <w:lsdException w:name="Light Shading Accent 6" w:uiPriority="60"/>
-    <w:lsdException w:name="Light List Accent 6" w:uiPriority="61"/>
-    <w:lsdException w:name="Light Grid Accent 6" w:uiPriority="62"/>
-    <w:lsdException w:name="Medium Shading 1 Accent 6" w:uiPriority="63"/>
-    <w:lsdException w:name="Medium Shading 2 Accent 6" w:uiPriority="64"/>
-    <w:lsdException w:name="Medium List 1 Accent 6" w:uiPriority="65"/>
-    <w:lsdException w:name="Medium List 2 Accent 6" w:uiPriority="66"/>
-    <w:lsdException w:name="Medium Grid 1 Accent 6" w:uiPriority="67"/>
-    <w:lsdException w:name="Medium Grid 2 Accent 6" w:uiPriority="68"/>
-    <w:lsdException w:name="Medium Grid 3 Accent 6" w:uiPriority="69"/>
-    <w:lsdException w:name="Dark List Accent 6" w:uiPriority="70"/>
-    <w:lsdException w:name="Colorful Shading Accent 6" w:uiPriority="71"/>
-    <w:lsdException w:name="Colorful List Accent 6" w:uiPriority="72"/>
-    <w:lsdException w:name="Colorful Grid Accent 6" w:uiPriority="73"/>
-    <w:lsdException w:name="Subtle Emphasis" w:uiPriority="19" w:qFormat="1"/>
-    <w:lsdException w:name="Intense Emphasis" w:uiPriority="21" w:qFormat="1"/>
-    <w:lsdException w:name="Subtle Reference" w:uiPriority="31" w:qFormat="1"/>
-    <w:lsdException w:name="Intense Reference" w:uiPriority="32" w:qFormat="1"/>
-    <w:lsdException w:name="Book Title" w:uiPriority="33" w:qFormat="1"/>
-    <w:lsdException w:name="Bibliography" w:semiHidden="1" w:uiPriority="37" w:unhideWhenUsed="1"/>
-    <w:lsdException w:name="TOC Heading" w:semiHidden="1" w:uiPriority="39" w:unhideWhenUsed="1" w:qFormat="1"/>
-    <w:lsdException w:name="Plain Table 1" w:uiPriority="41"/>
-    <w:lsdException w:name="Plain Table 2" w:uiPriority="42"/>
-    <w:lsdException w:name="Plain Table 3" w:uiPriority="43"/>
-    <w:lsdException w:name="Plain Table 4" w:uiPriority="44"/>
-    <w:lsdException w:name="Plain Table 5" w:uiPriority="45"/>
-    <w:lsdException w:name="Grid Table Light" w:uiPriority="40"/>
-    <w:lsdException w:name="Grid Table 1 Light" w:uiPriority="46"/>
-    <w:lsdException w:name="Grid Table 2" w:uiPriority="47"/>
-    <w:lsdException w:name="Grid Table 3" w:uiPriority="48"/>
-    <w:lsdException w:name="Grid Table 4" w:uiPriority="49"/>
-    <w:lsdException w:name="Grid Table 5 Dark" w:uiPriority="50"/>
-    <w:lsdException w:name="Grid Table 6 Colorful" w:uiPriority="51"/>
-    <w:lsdException w:name="Grid Table 7 Colorful" w:uiPriority="52"/>
-    <w:lsdException w:name="Grid Table 1 Light Accent 1" w:uiPriority="46"/>
-    <w:lsdException w:name="Grid Table 2 Accent 1" w:uiPriority="47"/>
-    <w:lsdException w:name="Grid Table 3 Accent 1" w:uiPriority="48"/>
-    <w:lsdException w:name="Grid Table 4 Accent 1" w:uiPriority="49"/>
-    <w:lsdException w:name="Grid Table 5 Dark Accent 1" w:uiPriority="50"/>
-    <w:lsdException w:name="Grid Table 6 Colorful Accent 1" w:uiPriority="51"/>
-    <w:lsdException w:name="Grid Table 7 Colorful Accent 1" w:uiPriority="52"/>
-    <w:lsdException w:name="Grid Table 1 Light Accent 2" w:uiPriority="46"/>
-    <w:lsdException w:name="Grid Table 2 Accent 2" w:uiPriority="47"/>
-    <w:lsdException w:name="Grid Table 3 Accent 2" w:uiPriority="48"/>
-    <w:lsdException w:name="Grid Table 4 Accent 2" w:uiPriority="49"/>
-    <w:lsdException w:name="Grid Table 5 Dark Accent 2" w:uiPriority="50"/>
-    <w:lsdException w:name="Grid Table 6 Colorful Accent 2" w:uiPriority="51"/>
-    <w:lsdException w:name="Grid Table 7 Colorful Accent 2" w:uiPriority="52"/>
-    <w:lsdException w:name="Grid Table 1 Light Accent 3" w:uiPriority="46"/>
-    <w:lsdException w:name="Grid Table 2 Accent 3" w:uiPriority="47"/>
-    <w:lsdException w:name="Grid Table 3 Accent 3" w:uiPriority="48"/>
-    <w:lsdException w:name="Grid Table 4 Accent 3" w:uiPriority="49"/>
-    <w:lsdException w:name="Grid Table 5 Dark Accent 3" w:uiPriority="50"/>
-    <w:lsdException w:name="Grid Table 6 Colorful Accent 3" w:uiPriority="51"/>
-    <w:lsdException w:name="Grid Table 7 Colorful Accent 3" w:uiPriority="52"/>
-    <w:lsdException w:name="Grid Table 1 Light Accent 4" w:uiPriority="46"/>
-    <w:lsdException w:name="Grid Table 2 Accent 4" w:uiPriority="47"/>
-    <w:lsdException w:name="Grid Table 3 Accent 4" w:uiPriority="48"/>
-    <w:lsdException w:name="Grid Table 4 Accent 4" w:uiPriority="49"/>
-    <w:lsdException w:name="Grid Table 5 Dark Accent 4" w:uiPriority="50"/>
-    <w:lsdException w:name="Grid Table 6 Colorful Accent 4" w:uiPriority="51"/>
-    <w:lsdException w:name="Grid Table 7 Colorful Accent 4" w:uiPriority="52"/>
-    <w:lsdException w:name="Grid Table 1 Light Accent 5" w:uiPriority="46"/>
-    <w:lsdException w:name="Grid Table 2 Accent 5" w:uiPriority="47"/>
-    <w:lsdException w:name="Grid Table 3 Accent 5" w:uiPriority="48"/>
-    <w:lsdException w:name="Grid Table 4 Accent 5" w:uiPriority="49"/>
-    <w:lsdException w:name="Grid Table 5 Dark Accent 5" w:uiPriority="50"/>
-    <w:lsdException w:name="Grid Table 6 Colorful Accent 5" w:uiPriority="51"/>
-    <w:lsdException w:name="Grid Table 7 Colorful Accent 5" w:uiPriority="52"/>
-    <w:lsdException w:name="Grid Table 1 Light Accent 6" w:uiPriority="46"/>
-    <w:lsdException w:name="Grid Table 2 Accent 6" w:uiPriority="47"/>
-    <w:lsdException w:name="Grid Table 3 Accent 6" w:uiPriority="48"/>
-    <w:lsdException w:name="Grid Table 4 Accent 6" w:uiPriority="49"/>
-    <w:lsdException w:name="Grid Table 5 Dark Accent 6" w:uiPriority="50"/>
-    <w:lsdException w:name="Grid Table 6 Colorful Accent 6" w:uiPriority="51"/>
-    <w:lsdException w:name="Grid Table 7 Colorful Accent 6" w:uiPriority="52"/>
-    <w:lsdException w:name="List Table 1 Light" w:uiPriority="46"/>
-    <w:lsdException w:name="List Table 2" w:uiPriority="47"/>
-    <w:lsdException w:name="List Table 3" w:uiPriority="48"/>
-    <w:lsdException w:name="List Table 4" w:uiPriority="49"/>
-    <w:lsdException w:name="List Table 5 Dark" w:uiPriority="50"/>
-    <w:lsdException w:name="List Table 6 Colorful" w:uiPriority="51"/>
-    <w:lsdException w:name="List Table 7 Colorful" w:uiPriority="52"/>
-    <w:lsdException w:name="List Table 1 Light Accent 1" w:uiPriority="46"/>
-    <w:lsdException w:name="List Table 2 Accent 1" w:uiPriority="47"/>
-    <w:lsdException w:name="List Table 3 Accent 1" w:uiPriority="48"/>
-    <w:lsdException w:name="List Table 4 Accent 1" w:uiPriority="49"/>
-    <w:lsdException w:name="List Table 5 Dark Accent 1" w:uiPriority="50"/>
-    <w:lsdException w:name="List Table 6 Colorful Accent 1" w:uiPriority="51"/>
-    <w:lsdException w:name="List Table 7 Colorful Accent 1" w:uiPriority="52"/>
-    <w:lsdException w:name="List Table 1 Light Accent 2" w:uiPriority="46"/>
-    <w:lsdException w:name="List Table 2 Accent 2" w:uiPriority="47"/>
-    <w:lsdException w:name="List Table 3 Accent 2" w:uiPriority="48"/>
-    <w:lsdException w:name="List Table 4 Accent 2" w:uiPriority="49"/>
-    <w:lsdException w:name="List Table 5 Dark Accent 2" w:uiPriority="50"/>
-    <w:lsdException w:name="List Table 6 Colorful Accent 2" w:uiPriority="51"/>
-    <w:lsdException w:name="List Table 7 Colorful Accent 2" w:uiPriority="52"/>
-    <w:lsdException w:name="List Table 1 Light Accent 3" w:uiPriority="46"/>
-    <w:lsdException w:name="List Table 2 Accent 3" w:uiPriority="47"/>
-    <w:lsdException w:name="List Table 3 Accent 3" w:uiPriority="48"/>
-    <w:lsdException w:name="List Table 4 Accent 3" w:uiPriority="49"/>
-    <w:lsdException w:name="List Table 5 Dark Accent 3" w:uiPriority="50"/>
-    <w:lsdException w:name="List Table 6 Colorful Accent 3" w:uiPriority="51"/>
-    <w:lsdException w:name="List Table 7 Colorful Accent 3" w:uiPriority="52"/>
-    <w:lsdException w:name="List Table 1 Light Accent 4" w:uiPriority="46"/>
-    <w:lsdException w:name="List Table 2 Accent 4" w:uiPriority="47"/>
-    <w:lsdException w:name="List Table 3 Accent 4" w:uiPriority="48"/>
-    <w:lsdException w:name="List Table 4 Accent 4" w:uiPriority="49"/>
-    <w:lsdException w:name="List Table 5 Dark Accent 4" w:uiPriority="50"/>
-    <w:lsdException w:name="List Table 6 Colorful Accent 4" w:uiPriority="51"/>
-    <w:lsdException w:name="List Table 7 Colorful Accent 4" w:uiPriority="52"/>
-    <w:lsdException w:name="List Table 1 Light Accent 5" w:uiPriority="46"/>
-    <w:lsdException w:name="List Table 2 Accent 5" w:uiPriority="47"/>
-    <w:lsdException w:name="List Table 3 Accent 5" w:uiPriority="48"/>
-    <w:lsdException w:name="List Table 4 Accent 5" w:uiPriority="49"/>
-    <w:lsdException w:name="List Table 5 Dark Accent 5" w:uiPriority="50"/>
-    <w:lsdException w:name="List Table 6 Colorful Accent 5" w:uiPriority="51"/>
-    <w:lsdException w:name="List Table 7 Colorful Accent 5" w:uiPriority="52"/>
-    <w:lsdException w:name="List Table 1 Light Accent 6" w:uiPriority="46"/>
-    <w:lsdException w:name="List Table 2 Accent 6" w:uiPriority="47"/>
-    <w:lsdException w:name="List Table 3 Accent 6" w:uiPriority="48"/>
-    <w:lsdException w:name="List Table 4 Accent 6" w:uiPriority="49"/>
-    <w:lsdException w:name="List Table 5 Dark Accent 6" w:uiPriority="50"/>
-    <w:lsdException w:name="List Table 6 Colorful Accent 6" w:uiPriority="51"/>
-    <w:lsdException w:name="List Table 7 Colorful Accent 6" w:uiPriority="52"/>
-    <w:lsdException w:name="Mention" w:semiHidden="1" w:unhideWhenUsed="1"/>
-    <w:lsdException w:name="Smart Hyperlink" w:semiHidden="1" w:unhideWhenUsed="1"/>
-    <w:lsdException w:name="Hashtag" w:semiHidden="1" w:unhideWhenUsed="1"/>
-    <w:lsdException w:name="Unresolved Mention" w:semiHidden="1" w:unhideWhenUsed="1"/>
-    <w:lsdException w:name="Smart Link" w:semiHidden="1" w:unhideWhenUsed="1"/>
-    <w:lsdException w:name="Smart Link Error" w:semiHidden="1" w:unhideWhenUsed="1"/>
+  <w:latentStyles w:defLockedState="0" w:defUIPriority="99" w:defSemiHidden="1" w:defUnhideWhenUsed="1" w:defQFormat="0" w:count="267">
+    <w:lsdException w:name="Normal" w:semiHidden="0" w:uiPriority="0" w:unhideWhenUsed="0" w:qFormat="1"/>
+    <w:lsdException w:name="heading 1" w:semiHidden="0" w:uiPriority="9" w:unhideWhenUsed="0" w:qFormat="1"/>
+    <w:lsdException w:name="heading 2" w:uiPriority="9" w:qFormat="1"/>
+    <w:lsdException w:name="heading 3" w:uiPriority="9" w:qFormat="1"/>
+    <w:lsdException w:name="heading 4" w:uiPriority="9" w:qFormat="1"/>
+    <w:lsdException w:name="heading 5" w:uiPriority="9" w:qFormat="1"/>
+    <w:lsdException w:name="heading 6" w:uiPriority="9" w:qFormat="1"/>
+    <w:lsdException w:name="heading 7" w:uiPriority="9" w:qFormat="1"/>
+    <w:lsdException w:name="heading 8" w:uiPriority="9" w:qFormat="1"/>
+    <w:lsdException w:name="heading 9" w:uiPriority="9" w:qFormat="1"/>
+    <w:lsdException w:name="toc 1" w:uiPriority="39"/>
+    <w:lsdException w:name="toc 2" w:uiPriority="39"/>
+    <w:lsdException w:name="toc 3" w:uiPriority="39"/>
+    <w:lsdException w:name="toc 4" w:uiPriority="39"/>
+    <w:lsdException w:name="toc 5" w:uiPriority="39"/>
+    <w:lsdException w:name="toc 6" w:uiPriority="39"/>
+    <w:lsdException w:name="toc 7" w:uiPriority="39"/>
+    <w:lsdException w:name="toc 8" w:uiPriority="39"/>
+    <w:lsdException w:name="toc 9" w:uiPriority="39"/>
+    <w:lsdException w:name="caption" w:uiPriority="35" w:qFormat="1"/>
+    <w:lsdException w:name="Title" w:semiHidden="0" w:uiPriority="10" w:unhideWhenUsed="0" w:qFormat="1"/>
+    <w:lsdException w:name="Default Paragraph Font" w:uiPriority="1"/>
+    <w:lsdException w:name="Subtitle" w:semiHidden="0" w:uiPriority="11" w:unhideWhenUsed="0" w:qFormat="1"/>
+    <w:lsdException w:name="Strong" w:semiHidden="0" w:uiPriority="22" w:unhideWhenUsed="0" w:qFormat="1"/>
+    <w:lsdException w:name="Emphasis" w:semiHidden="0" w:uiPriority="20" w:unhideWhenUsed="0" w:qFormat="1"/>
+    <w:lsdException w:name="Table Grid" w:semiHidden="0" w:uiPriority="39" w:unhideWhenUsed="0"/>
+    <w:lsdException w:name="Placeholder Text" w:unhideWhenUsed="0"/>
+    <w:lsdException w:name="No Spacing" w:semiHidden="0" w:uiPriority="1" w:unhideWhenUsed="0" w:qFormat="1"/>
+    <w:lsdException w:name="Light Shading" w:semiHidden="0" w:uiPriority="60" w:unhideWhenUsed="0"/>
+    <w:lsdException w:name="Light List" w:semiHidden="0" w:uiPriority="61" w:unhideWhenUsed="0"/>
+    <w:lsdException w:name="Light Grid" w:semiHidden="0" w:uiPriority="62" w:unhideWhenUsed="0"/>
+    <w:lsdException w:name="Medium Shading 1" w:semiHidden="0" w:uiPriority="63" w:unhideWhenUsed="0"/>
+    <w:lsdException w:name="Medium Shading 2" w:semiHidden="0" w:uiPriority="64" w:unhideWhenUsed="0"/>
+    <w:lsdException w:name="Medium List 1" w:semiHidden="0" w:uiPriority="65" w:unhideWhenUsed="0"/>
+    <w:lsdException w:name="Medium List 2" w:semiHidden="0" w:uiPriority="66" w:unhideWhenUsed="0"/>
+    <w:lsdException w:name="Medium Grid 1" w:semiHidden="0" w:uiPriority="67" w:unhideWhenUsed="0"/>
+    <w:lsdException w:name="Medium Grid 2" w:semiHidden="0" w:uiPriority="68" w:unhideWhenUsed="0"/>
+    <w:lsdException w:name="Medium Grid 3" w:semiHidden="0" w:uiPriority="69" w:unhideWhenUsed="0"/>
+    <w:lsdException w:name="Dark List" w:semiHidden="0" w:uiPriority="70" w:unhideWhenUsed="0"/>
+    <w:lsdException w:name="Colorful Shading" w:semiHidden="0" w:uiPriority="71" w:unhideWhenUsed="0"/>
+    <w:lsdException w:name="Colorful List" w:semiHidden="0" w:uiPriority="72" w:unhideWhenUsed="0"/>
+    <w:lsdException w:name="Colorful Grid" w:semiHidden="0" w:uiPriority="73" w:unhideWhenUsed="0"/>
+    <w:lsdException w:name="Light Shading Accent 1" w:semiHidden="0" w:uiPriority="60" w:unhideWhenUsed="0"/>
+    <w:lsdException w:name="Light List Accent 1" w:semiHidden="0" w:uiPriority="61" w:unhideWhenUsed="0"/>
+    <w:lsdException w:name="Light Grid Accent 1" w:semiHidden="0" w:uiPriority="62" w:unhideWhenUsed="0"/>
+    <w:lsdException w:name="Medium Shading 1 Accent 1" w:semiHidden="0" w:uiPriority="63" w:unhideWhenUsed="0"/>
+    <w:lsdException w:name="Medium Shading 2 Accent 1" w:semiHidden="0" w:uiPriority="64" w:unhideWhenUsed="0"/>
+    <w:lsdException w:name="Medium List 1 Accent 1" w:semiHidden="0" w:uiPriority="65" w:unhideWhenUsed="0"/>
+    <w:lsdException w:name="Revision" w:unhideWhenUsed="0"/>
+    <w:lsdException w:name="List Paragraph" w:semiHidden="0" w:uiPriority="34" w:unhideWhenUsed="0" w:qFormat="1"/>
+    <w:lsdException w:name="Quote" w:semiHidden="0" w:uiPriority="29" w:unhideWhenUsed="0" w:qFormat="1"/>
+    <w:lsdException w:name="Intense Quote" w:semiHidden="0" w:uiPriority="30" w:unhideWhenUsed="0" w:qFormat="1"/>
+    <w:lsdException w:name="Medium List 2 Accent 1" w:semiHidden="0" w:uiPriority="66" w:unhideWhenUsed="0"/>
+    <w:lsdException w:name="Medium Grid 1 Accent 1" w:semiHidden="0" w:uiPriority="67" w:unhideWhenUsed="0"/>
+    <w:lsdException w:name="Medium Grid 2 Accent 1" w:semiHidden="0" w:uiPriority="68" w:unhideWhenUsed="0"/>
+    <w:lsdException w:name="Medium Grid 3 Accent 1" w:semiHidden="0" w:uiPriority="69" w:unhideWhenUsed="0"/>
+    <w:lsdException w:name="Dark List Accent 1" w:semiHidden="0" w:uiPriority="70" w:unhideWhenUsed="0"/>
+    <w:lsdException w:name="Colorful Shading Accent 1" w:semiHidden="0" w:uiPriority="71" w:unhideWhenUsed="0"/>
+    <w:lsdException w:name="Colorful List Accent 1" w:semiHidden="0" w:uiPriority="72" w:unhideWhenUsed="0"/>
+    <w:lsdException w:name="Colorful Grid Accent 1" w:semiHidden="0" w:uiPriority="73" w:unhideWhenUsed="0"/>
+    <w:lsdException w:name="Light Shading Accent 2" w:semiHidden="0" w:uiPriority="60" w:unhideWhenUsed="0"/>
+    <w:lsdException w:name="Light List Accent 2" w:semiHidden="0" w:uiPriority="61" w:unhideWhenUsed="0"/>
+    <w:lsdException w:name="Light Grid Accent 2" w:semiHidden="0" w:uiPriority="62" w:unhideWhenUsed="0"/>
+    <w:lsdException w:name="Medium Shading 1 Accent 2" w:semiHidden="0" w:uiPriority="63" w:unhideWhenUsed="0"/>
+    <w:lsdException w:name="Medium Shading 2 Accent 2" w:semiHidden="0" w:uiPriority="64" w:unhideWhenUsed="0"/>
+    <w:lsdException w:name="Medium List 1 Accent 2" w:semiHidden="0" w:uiPriority="65" w:unhideWhenUsed="0"/>
+    <w:lsdException w:name="Medium List 2 Accent 2" w:semiHidden="0" w:uiPriority="66" w:unhideWhenUsed="0"/>
+    <w:lsdException w:name="Medium Grid 1 Accent 2" w:semiHidden="0" w:uiPriority="67" w:unhideWhenUsed="0"/>
+    <w:lsdException w:name="Medium Grid 2 Accent 2" w:semiHidden="0" w:uiPriority="68" w:unhideWhenUsed="0"/>
+    <w:lsdException w:name="Medium Grid 3 Accent 2" w:semiHidden="0" w:uiPriority="69" w:unhideWhenUsed="0"/>
+    <w:lsdException w:name="Dark List Accent 2" w:semiHidden="0" w:uiPriority="70" w:unhideWhenUsed="0"/>
+    <w:lsdException w:name="Colorful Shading Accent 2" w:semiHidden="0" w:uiPriority="71" w:unhideWhenUsed="0"/>
+    <w:lsdException w:name="Colorful List Accent 2" w:semiHidden="0" w:uiPriority="72" w:unhideWhenUsed="0"/>
+    <w:lsdException w:name="Colorful Grid Accent 2" w:semiHidden="0" w:uiPriority="73" w:unhideWhenUsed="0"/>
+    <w:lsdException w:name="Light Shading Accent 3" w:semiHidden="0" w:uiPriority="60" w:unhideWhenUsed="0"/>
+    <w:lsdException w:name="Light List Accent 3" w:semiHidden="0" w:uiPriority="61" w:unhideWhenUsed="0"/>
+    <w:lsdException w:name="Light Grid Accent 3" w:semiHidden="0" w:uiPriority="62" w:unhideWhenUsed="0"/>
+    <w:lsdException w:name="Medium Shading 1 Accent 3" w:semiHidden="0" w:uiPriority="63" w:unhideWhenUsed="0"/>
+    <w:lsdException w:name="Medium Shading 2 Accent 3" w:semiHidden="0" w:uiPriority="64" w:unhideWhenUsed="0"/>
+    <w:lsdException w:name="Medium List 1 Accent 3" w:semiHidden="0" w:uiPriority="65" w:unhideWhenUsed="0"/>
+    <w:lsdException w:name="Medium List 2 Accent 3" w:semiHidden="0" w:uiPriority="66" w:unhideWhenUsed="0"/>
+    <w:lsdException w:name="Medium Grid 1 Accent 3" w:semiHidden="0" w:uiPriority="67" w:unhideWhenUsed="0"/>
+    <w:lsdException w:name="Medium Grid 2 Accent 3" w:semiHidden="0" w:uiPriority="68" w:unhideWhenUsed="0"/>
+    <w:lsdException w:name="Medium Grid 3 Accent 3" w:semiHidden="0" w:uiPriority="69" w:unhideWhenUsed="0"/>
+    <w:lsdException w:name="Dark List Accent 3" w:semiHidden="0" w:uiPriority="70" w:unhideWhenUsed="0"/>
+    <w:lsdException w:name="Colorful Shading Accent 3" w:semiHidden="0" w:uiPriority="71" w:unhideWhenUsed="0"/>
+    <w:lsdException w:name="Colorful List Accent 3" w:semiHidden="0" w:uiPriority="72" w:unhideWhenUsed="0"/>
+    <w:lsdException w:name="Colorful Grid Accent 3" w:semiHidden="0" w:uiPriority="73" w:unhideWhenUsed="0"/>
+    <w:lsdException w:name="Light Shading Accent 4" w:semiHidden="0" w:uiPriority="60" w:unhideWhenUsed="0"/>
+    <w:lsdException w:name="Light List Accent 4" w:semiHidden="0" w:uiPriority="61" w:unhideWhenUsed="0"/>
+    <w:lsdException w:name="Light Grid Accent 4" w:semiHidden="0" w:uiPriority="62" w:unhideWhenUsed="0"/>
+    <w:lsdException w:name="Medium Shading 1 Accent 4" w:semiHidden="0" w:uiPriority="63" w:unhideWhenUsed="0"/>
+    <w:lsdException w:name="Medium Shading 2 Accent 4" w:semiHidden="0" w:uiPriority="64" w:unhideWhenUsed="0"/>
+    <w:lsdException w:name="Medium List 1 Accent 4" w:semiHidden="0" w:uiPriority="65" w:unhideWhenUsed="0"/>
+    <w:lsdException w:name="Medium List 2 Accent 4" w:semiHidden="0" w:uiPriority="66" w:unhideWhenUsed="0"/>
+    <w:lsdException w:name="Medium Grid 1 Accent 4" w:semiHidden="0" w:uiPriority="67" w:unhideWhenUsed="0"/>
+    <w:lsdException w:name="Medium Grid 2 Accent 4" w:semiHidden="0" w:uiPriority="68" w:unhideWhenUsed="0"/>
+    <w:lsdException w:name="Medium Grid 3 Accent 4" w:semiHidden="0" w:uiPriority="69" w:unhideWhenUsed="0"/>
+    <w:lsdException w:name="Dark List Accent 4" w:semiHidden="0" w:uiPriority="70" w:unhideWhenUsed="0"/>
+    <w:lsdException w:name="Colorful Shading Accent 4" w:semiHidden="0" w:uiPriority="71" w:unhideWhenUsed="0"/>
+    <w:lsdException w:name="Colorful List Accent 4" w:semiHidden="0" w:uiPriority="72" w:unhideWhenUsed="0"/>
+    <w:lsdException w:name="Colorful Grid Accent 4" w:semiHidden="0" w:uiPriority="73" w:unhideWhenUsed="0"/>
+    <w:lsdException w:name="Light Shading Accent 5" w:semiHidden="0" w:uiPriority="60" w:unhideWhenUsed="0"/>
+    <w:lsdException w:name="Light List Accent 5" w:semiHidden="0" w:uiPriority="61" w:unhideWhenUsed="0"/>
+    <w:lsdException w:name="Light Grid Accent 5" w:semiHidden="0" w:uiPriority="62" w:unhideWhenUsed="0"/>
+    <w:lsdException w:name="Medium Shading 1 Accent 5" w:semiHidden="0" w:uiPriority="63" w:unhideWhenUsed="0"/>
+    <w:lsdException w:name="Medium Shading 2 Accent 5" w:semiHidden="0" w:uiPriority="64" w:unhideWhenUsed="0"/>
+    <w:lsdException w:name="Medium List 1 Accent 5" w:semiHidden="0" w:uiPriority="65" w:unhideWhenUsed="0"/>
+    <w:lsdException w:name="Medium List 2 Accent 5" w:semiHidden="0" w:uiPriority="66" w:unhideWhenUsed="0"/>
+    <w:lsdException w:name="Medium Grid 1 Accent 5" w:semiHidden="0" w:uiPriority="67" w:unhideWhenUsed="0"/>
+    <w:lsdException w:name="Medium Grid 2 Accent 5" w:semiHidden="0" w:uiPriority="68" w:unhideWhenUsed="0"/>
+    <w:lsdException w:name="Medium Grid 3 Accent 5" w:semiHidden="0" w:uiPriority="69" w:unhideWhenUsed="0"/>
+    <w:lsdException w:name="Dark List Accent 5" w:semiHidden="0" w:uiPriority="70" w:unhideWhenUsed="0"/>
+    <w:lsdException w:name="Colorful Shading Accent 5" w:semiHidden="0" w:uiPriority="71" w:unhideWhenUsed="0"/>
+    <w:lsdException w:name="Colorful List Accent 5" w:semiHidden="0" w:uiPriority="72" w:unhideWhenUsed="0"/>
+    <w:lsdException w:name="Colorful Grid Accent 5" w:semiHidden="0" w:uiPriority="73" w:unhideWhenUsed="0"/>
+    <w:lsdException w:name="Light Shading Accent 6" w:semiHidden="0" w:uiPriority="60" w:unhideWhenUsed="0"/>
+    <w:lsdException w:name="Light List Accent 6" w:semiHidden="0" w:uiPriority="61" w:unhideWhenUsed="0"/>
+    <w:lsdException w:name="Light Grid Accent 6" w:semiHidden="0" w:uiPriority="62" w:unhideWhenUsed="0"/>
+    <w:lsdException w:name="Medium Shading 1 Accent 6" w:semiHidden="0" w:uiPriority="63" w:unhideWhenUsed="0"/>
+    <w:lsdException w:name="Medium Shading 2 Accent 6" w:semiHidden="0" w:uiPriority="64" w:unhideWhenUsed="0"/>
+    <w:lsdException w:name="Medium List 1 Accent 6" w:semiHidden="0" w:uiPriority="65" w:unhideWhenUsed="0"/>
+    <w:lsdException w:name="Medium List 2 Accent 6" w:semiHidden="0" w:uiPriority="66" w:unhideWhenUsed="0"/>
+    <w:lsdException w:name="Medium Grid 1 Accent 6" w:semiHidden="0" w:uiPriority="67" w:unhideWhenUsed="0"/>
+    <w:lsdException w:name="Medium Grid 2 Accent 6" w:semiHidden="0" w:uiPriority="68" w:unhideWhenUsed="0"/>
+    <w:lsdException w:name="Medium Grid 3 Accent 6" w:semiHidden="0" w:uiPriority="69" w:unhideWhenUsed="0"/>
+    <w:lsdException w:name="Dark List Accent 6" w:semiHidden="0" w:uiPriority="70" w:unhideWhenUsed="0"/>
+    <w:lsdException w:name="Colorful Shading Accent 6" w:semiHidden="0" w:uiPriority="71" w:unhideWhenUsed="0"/>
+    <w:lsdException w:name="Colorful List Accent 6" w:semiHidden="0" w:uiPriority="72" w:unhideWhenUsed="0"/>
+    <w:lsdException w:name="Colorful Grid Accent 6" w:semiHidden="0" w:uiPriority="73" w:unhideWhenUsed="0"/>
+    <w:lsdException w:name="Subtle Emphasis" w:semiHidden="0" w:uiPriority="19" w:unhideWhenUsed="0" w:qFormat="1"/>
+    <w:lsdException w:name="Intense Emphasis" w:semiHidden="0" w:uiPriority="21" w:unhideWhenUsed="0" w:qFormat="1"/>
+    <w:lsdException w:name="Subtle Reference" w:semiHidden="0" w:uiPriority="31" w:unhideWhenUsed="0" w:qFormat="1"/>
+    <w:lsdException w:name="Intense Reference" w:semiHidden="0" w:uiPriority="32" w:unhideWhenUsed="0" w:qFormat="1"/>
+    <w:lsdException w:name="Book Title" w:semiHidden="0" w:uiPriority="33" w:unhideWhenUsed="0" w:qFormat="1"/>
+    <w:lsdException w:name="Bibliography" w:uiPriority="37"/>
+    <w:lsdException w:name="TOC Heading" w:uiPriority="39" w:qFormat="1"/>
   </w:latentStyles>
   <w:style w:type="paragraph" w:default="1" w:styleId="Normal">
     <w:name w:val="Normal"/>
@@ -3449,6 +3020,7 @@
     <w:basedOn w:val="Titre"/>
     <w:next w:val="Corpsdetexte"/>
     <w:qFormat/>
+    <w:rsid w:val="00CB46E8"/>
     <w:pPr>
       <w:numPr>
         <w:ilvl w:val="4"/>
@@ -3475,6 +3047,7 @@
     <w:uiPriority w:val="99"/>
     <w:semiHidden/>
     <w:unhideWhenUsed/>
+    <w:qFormat/>
     <w:tblPr>
       <w:tblInd w:w="0" w:type="dxa"/>
       <w:tblCellMar>
@@ -3508,6 +3081,7 @@
   <w:style w:type="character" w:customStyle="1" w:styleId="ListLabel1">
     <w:name w:val="ListLabel 1"/>
     <w:qFormat/>
+    <w:rsid w:val="00CB46E8"/>
     <w:rPr>
       <w:rFonts w:cs="Courier New"/>
     </w:rPr>
@@ -3515,6 +3089,7 @@
   <w:style w:type="character" w:customStyle="1" w:styleId="ListLabel2">
     <w:name w:val="ListLabel 2"/>
     <w:qFormat/>
+    <w:rsid w:val="00CB46E8"/>
     <w:rPr>
       <w:rFonts w:cs="Courier New"/>
     </w:rPr>
@@ -3522,6 +3097,7 @@
   <w:style w:type="character" w:customStyle="1" w:styleId="ListLabel3">
     <w:name w:val="ListLabel 3"/>
     <w:qFormat/>
+    <w:rsid w:val="00CB46E8"/>
     <w:rPr>
       <w:rFonts w:cs="Courier New"/>
     </w:rPr>
@@ -3529,6 +3105,7 @@
   <w:style w:type="character" w:customStyle="1" w:styleId="ListLabel4">
     <w:name w:val="ListLabel 4"/>
     <w:qFormat/>
+    <w:rsid w:val="00CB46E8"/>
     <w:rPr>
       <w:rFonts w:ascii="Times New Roman" w:hAnsi="Times New Roman" w:cs="Symbol"/>
     </w:rPr>
@@ -3536,6 +3113,7 @@
   <w:style w:type="character" w:customStyle="1" w:styleId="ListLabel5">
     <w:name w:val="ListLabel 5"/>
     <w:qFormat/>
+    <w:rsid w:val="00CB46E8"/>
     <w:rPr>
       <w:rFonts w:cs="Courier New"/>
     </w:rPr>
@@ -3543,6 +3121,7 @@
   <w:style w:type="character" w:customStyle="1" w:styleId="ListLabel6">
     <w:name w:val="ListLabel 6"/>
     <w:qFormat/>
+    <w:rsid w:val="00CB46E8"/>
     <w:rPr>
       <w:rFonts w:cs="Wingdings"/>
     </w:rPr>
@@ -3550,6 +3129,7 @@
   <w:style w:type="character" w:customStyle="1" w:styleId="ListLabel7">
     <w:name w:val="ListLabel 7"/>
     <w:qFormat/>
+    <w:rsid w:val="00CB46E8"/>
     <w:rPr>
       <w:rFonts w:cs="Symbol"/>
     </w:rPr>
@@ -3557,6 +3137,7 @@
   <w:style w:type="character" w:customStyle="1" w:styleId="ListLabel8">
     <w:name w:val="ListLabel 8"/>
     <w:qFormat/>
+    <w:rsid w:val="00CB46E8"/>
     <w:rPr>
       <w:rFonts w:cs="Courier New"/>
     </w:rPr>
@@ -3564,6 +3145,7 @@
   <w:style w:type="character" w:customStyle="1" w:styleId="ListLabel9">
     <w:name w:val="ListLabel 9"/>
     <w:qFormat/>
+    <w:rsid w:val="00CB46E8"/>
     <w:rPr>
       <w:rFonts w:cs="Wingdings"/>
     </w:rPr>
@@ -3571,6 +3153,7 @@
   <w:style w:type="character" w:customStyle="1" w:styleId="ListLabel10">
     <w:name w:val="ListLabel 10"/>
     <w:qFormat/>
+    <w:rsid w:val="00CB46E8"/>
     <w:rPr>
       <w:rFonts w:cs="Symbol"/>
     </w:rPr>
@@ -3578,6 +3161,7 @@
   <w:style w:type="character" w:customStyle="1" w:styleId="ListLabel11">
     <w:name w:val="ListLabel 11"/>
     <w:qFormat/>
+    <w:rsid w:val="00CB46E8"/>
     <w:rPr>
       <w:rFonts w:cs="Courier New"/>
     </w:rPr>
@@ -3585,6 +3169,7 @@
   <w:style w:type="character" w:customStyle="1" w:styleId="ListLabel12">
     <w:name w:val="ListLabel 12"/>
     <w:qFormat/>
+    <w:rsid w:val="00CB46E8"/>
     <w:rPr>
       <w:rFonts w:cs="Wingdings"/>
     </w:rPr>
@@ -3624,6 +3209,7 @@
   <w:style w:type="character" w:customStyle="1" w:styleId="ListLabel13">
     <w:name w:val="ListLabel 13"/>
     <w:qFormat/>
+    <w:rsid w:val="00CB46E8"/>
     <w:rPr>
       <w:rFonts w:cs="Times New Roman"/>
       <w:color w:val="0070C0"/>
@@ -3632,6 +3218,7 @@
   <w:style w:type="character" w:customStyle="1" w:styleId="ListLabel14">
     <w:name w:val="ListLabel 14"/>
     <w:qFormat/>
+    <w:rsid w:val="00CB46E8"/>
     <w:rPr>
       <w:rFonts w:cs="Times New Roman"/>
       <w:b/>
@@ -3642,6 +3229,7 @@
     <w:basedOn w:val="Normal"/>
     <w:next w:val="Corpsdetexte"/>
     <w:qFormat/>
+    <w:rsid w:val="00CB46E8"/>
     <w:pPr>
       <w:keepNext/>
       <w:spacing w:before="240" w:after="120"/>
@@ -3655,6 +3243,7 @@
   <w:style w:type="paragraph" w:styleId="Corpsdetexte">
     <w:name w:val="Body Text"/>
     <w:basedOn w:val="Normal"/>
+    <w:rsid w:val="00CB46E8"/>
     <w:pPr>
       <w:spacing w:after="140" w:line="276" w:lineRule="auto"/>
     </w:pPr>
@@ -3662,6 +3251,7 @@
   <w:style w:type="paragraph" w:styleId="Liste">
     <w:name w:val="List"/>
     <w:basedOn w:val="Corpsdetexte"/>
+    <w:rsid w:val="00CB46E8"/>
     <w:rPr>
       <w:rFonts w:cs="Arial Unicode MS"/>
     </w:rPr>
@@ -3670,6 +3260,7 @@
     <w:name w:val="caption"/>
     <w:basedOn w:val="Normal"/>
     <w:qFormat/>
+    <w:rsid w:val="00CB46E8"/>
     <w:pPr>
       <w:suppressLineNumbers/>
       <w:spacing w:before="120" w:after="120"/>
@@ -3686,6 +3277,7 @@
     <w:name w:val="Index"/>
     <w:basedOn w:val="Normal"/>
     <w:qFormat/>
+    <w:rsid w:val="00CB46E8"/>
     <w:pPr>
       <w:suppressLineNumbers/>
     </w:pPr>
@@ -3775,6 +3367,7 @@
     <w:uiPriority w:val="39"/>
     <w:rsid w:val="0018797D"/>
     <w:tblPr>
+      <w:tblInd w:w="0" w:type="dxa"/>
       <w:tblBorders>
         <w:top w:val="single" w:sz="4" w:space="0" w:color="auto"/>
         <w:left w:val="single" w:sz="4" w:space="0" w:color="auto"/>
@@ -3783,6 +3376,12 @@
         <w:insideH w:val="single" w:sz="4" w:space="0" w:color="auto"/>
         <w:insideV w:val="single" w:sz="4" w:space="0" w:color="auto"/>
       </w:tblBorders>
+      <w:tblCellMar>
+        <w:top w:w="0" w:type="dxa"/>
+        <w:left w:w="108" w:type="dxa"/>
+        <w:bottom w:w="0" w:type="dxa"/>
+        <w:right w:w="108" w:type="dxa"/>
+      </w:tblCellMar>
     </w:tblPr>
   </w:style>
 </w:styles>

</xml_diff>